<commit_message>
adding epir_chr 18 and 19
</commit_message>
<xml_diff>
--- a/epir_chr18/Overall baselline Central Hospital.docx
+++ b/epir_chr18/Overall baselline Central Hospital.docx
@@ -22,6 +22,7 @@
         <w:gridCol w:w="2367"/>
         <w:gridCol w:w="2129"/>
         <w:gridCol w:w="1132"/>
+        <w:gridCol w:w="2006"/>
       </w:tblGrid>
       <w:tr>
         <w:trPr>
@@ -32,8 +33,8 @@
         <w:tc>
           <w:tcPr>
             <w:tcBorders>
-              <w:bottom w:val="single" w:sz="8" w:space="0" w:color="000000"/>
-              <w:top w:val="single" w:sz="8" w:space="0" w:color="000000"/>
+              <w:bottom w:val="single" w:sz="4" w:space="0" w:color="666666"/>
+              <w:top w:val="single" w:sz="16" w:space="0" w:color="666666"/>
             </w:tcBorders>
             <w:shd w:val="clear" w:color="auto" w:fill="FFFFFF"/>
             <w:tcMar>
@@ -53,6 +54,7 @@
             <w:r xmlns:w="http://schemas.openxmlformats.org/wordprocessingml/2006/main" xmlns:wp="http://schemas.openxmlformats.org/drawingml/2006/wordprocessingDrawing" xmlns:r="http://schemas.openxmlformats.org/officeDocument/2006/relationships" xmlns:w14="http://schemas.microsoft.com/office/word/2010/wordml">
               <w:rPr>
                 <w:rFonts w:ascii="Arial" w:hAnsi="Arial" w:eastAsia="Arial" w:cs="Arial"/>
+                <w:b/>
                 <w:sz w:val="22"/>
                 <w:szCs w:val="22"/>
                 <w:color w:val="000000"/>
@@ -65,27 +67,28 @@
           <w:tcPr>
             <w:gridSpan w:val="2"/>
             <w:tcBorders>
-              <w:bottom w:val="single" w:sz="8" w:space="0" w:color="000000"/>
-              <w:top w:val="single" w:sz="8" w:space="0" w:color="000000"/>
-            </w:tcBorders>
-            <w:shd w:val="clear" w:color="auto" w:fill="FFFFFF"/>
-            <w:tcMar>
-              <w:top w:w="0" w:type="dxa"/>
-              <w:bottom w:w="0" w:type="dxa"/>
-              <w:left w:w="0" w:type="dxa"/>
-              <w:right w:w="0" w:type="dxa"/>
-            </w:tcMar>
-            <w:vAlign w:val="center"/>
-          </w:tcPr>
-          <w:p>
-            <w:pPr>
-              <w:jc w:val="center"/>
+              <w:bottom w:val="single" w:sz="4" w:space="0" w:color="666666"/>
+              <w:top w:val="single" w:sz="16" w:space="0" w:color="666666"/>
+            </w:tcBorders>
+            <w:shd w:val="clear" w:color="auto" w:fill="FFFFFF"/>
+            <w:tcMar>
+              <w:top w:w="0" w:type="dxa"/>
+              <w:bottom w:w="0" w:type="dxa"/>
+              <w:left w:w="0" w:type="dxa"/>
+              <w:right w:w="0" w:type="dxa"/>
+            </w:tcMar>
+            <w:vAlign w:val="center"/>
+          </w:tcPr>
+          <w:p>
+            <w:pPr>
+              <w:jc w:val="left"/>
               <w:spacing w:after="40" w:before="40" w:line="240"/>
               <w:ind w:firstLine="0" w:left="100" w:right="100"/>
             </w:pPr>
             <w:r xmlns:w="http://schemas.openxmlformats.org/wordprocessingml/2006/main" xmlns:wp="http://schemas.openxmlformats.org/drawingml/2006/wordprocessingDrawing" xmlns:r="http://schemas.openxmlformats.org/officeDocument/2006/relationships" xmlns:w14="http://schemas.microsoft.com/office/word/2010/wordml">
               <w:rPr>
                 <w:rFonts w:ascii="Arial" w:hAnsi="Arial" w:eastAsia="Arial" w:cs="Arial"/>
+                <w:b/>
                 <w:sz w:val="22"/>
                 <w:szCs w:val="22"/>
                 <w:color w:val="000000"/>
@@ -96,28 +99,30 @@
         </w:tc>
         <w:tc>
           <w:tcPr>
-            <w:tcBorders>
-              <w:bottom w:val="single" w:sz="8" w:space="0" w:color="000000"/>
-              <w:top w:val="single" w:sz="8" w:space="0" w:color="000000"/>
-            </w:tcBorders>
-            <w:shd w:val="clear" w:color="auto" w:fill="FFFFFF"/>
-            <w:tcMar>
-              <w:top w:w="0" w:type="dxa"/>
-              <w:bottom w:w="0" w:type="dxa"/>
-              <w:left w:w="0" w:type="dxa"/>
-              <w:right w:w="0" w:type="dxa"/>
-            </w:tcMar>
-            <w:vAlign w:val="center"/>
-          </w:tcPr>
-          <w:p>
-            <w:pPr>
-              <w:jc w:val="center"/>
+            <w:gridSpan w:val="2"/>
+            <w:tcBorders>
+              <w:bottom w:val="single" w:sz="4" w:space="0" w:color="666666"/>
+              <w:top w:val="single" w:sz="16" w:space="0" w:color="666666"/>
+            </w:tcBorders>
+            <w:shd w:val="clear" w:color="auto" w:fill="FFFFFF"/>
+            <w:tcMar>
+              <w:top w:w="0" w:type="dxa"/>
+              <w:bottom w:w="0" w:type="dxa"/>
+              <w:left w:w="0" w:type="dxa"/>
+              <w:right w:w="0" w:type="dxa"/>
+            </w:tcMar>
+            <w:vAlign w:val="center"/>
+          </w:tcPr>
+          <w:p>
+            <w:pPr>
+              <w:jc w:val="left"/>
               <w:spacing w:after="40" w:before="40" w:line="240"/>
               <w:ind w:firstLine="0" w:left="100" w:right="100"/>
             </w:pPr>
             <w:r xmlns:w="http://schemas.openxmlformats.org/wordprocessingml/2006/main" xmlns:wp="http://schemas.openxmlformats.org/drawingml/2006/wordprocessingDrawing" xmlns:r="http://schemas.openxmlformats.org/officeDocument/2006/relationships" xmlns:w14="http://schemas.microsoft.com/office/word/2010/wordml">
               <w:rPr>
                 <w:rFonts w:ascii="Arial" w:hAnsi="Arial" w:eastAsia="Arial" w:cs="Arial"/>
+                <w:b/>
                 <w:sz w:val="22"/>
                 <w:szCs w:val="22"/>
                 <w:color w:val="000000"/>
@@ -136,8 +141,8 @@
         <w:tc>
           <w:tcPr>
             <w:tcBorders>
-              <w:bottom w:val="single" w:sz="8" w:space="0" w:color="000000"/>
-              <w:top w:val="single" w:sz="8" w:space="0" w:color="000000"/>
+              <w:bottom w:val="single" w:sz="16" w:space="0" w:color="666666"/>
+              <w:top w:val="single" w:sz="4" w:space="0" w:color="666666"/>
             </w:tcBorders>
             <w:shd w:val="clear" w:color="auto" w:fill="FFFFFF"/>
             <w:tcMar>
@@ -157,6 +162,7 @@
             <w:r xmlns:w="http://schemas.openxmlformats.org/wordprocessingml/2006/main" xmlns:wp="http://schemas.openxmlformats.org/drawingml/2006/wordprocessingDrawing" xmlns:r="http://schemas.openxmlformats.org/officeDocument/2006/relationships" xmlns:w14="http://schemas.microsoft.com/office/word/2010/wordml">
               <w:rPr>
                 <w:rFonts w:ascii="Arial" w:hAnsi="Arial" w:eastAsia="Arial" w:cs="Arial"/>
+                <w:b/>
                 <w:sz w:val="22"/>
                 <w:szCs w:val="22"/>
                 <w:color w:val="000000"/>
@@ -168,27 +174,28 @@
         <w:tc>
           <w:tcPr>
             <w:tcBorders>
-              <w:bottom w:val="single" w:sz="8" w:space="0" w:color="000000"/>
-              <w:top w:val="single" w:sz="8" w:space="0" w:color="000000"/>
-            </w:tcBorders>
-            <w:shd w:val="clear" w:color="auto" w:fill="FFFFFF"/>
-            <w:tcMar>
-              <w:top w:w="0" w:type="dxa"/>
-              <w:bottom w:w="0" w:type="dxa"/>
-              <w:left w:w="0" w:type="dxa"/>
-              <w:right w:w="0" w:type="dxa"/>
-            </w:tcMar>
-            <w:vAlign w:val="center"/>
-          </w:tcPr>
-          <w:p>
-            <w:pPr>
-              <w:jc w:val="center"/>
+              <w:bottom w:val="single" w:sz="16" w:space="0" w:color="666666"/>
+              <w:top w:val="single" w:sz="4" w:space="0" w:color="666666"/>
+            </w:tcBorders>
+            <w:shd w:val="clear" w:color="auto" w:fill="FFFFFF"/>
+            <w:tcMar>
+              <w:top w:w="0" w:type="dxa"/>
+              <w:bottom w:w="0" w:type="dxa"/>
+              <w:left w:w="0" w:type="dxa"/>
+              <w:right w:w="0" w:type="dxa"/>
+            </w:tcMar>
+            <w:vAlign w:val="center"/>
+          </w:tcPr>
+          <w:p>
+            <w:pPr>
+              <w:jc w:val="left"/>
               <w:spacing w:after="40" w:before="40" w:line="240"/>
               <w:ind w:firstLine="0" w:left="100" w:right="100"/>
             </w:pPr>
             <w:r xmlns:w="http://schemas.openxmlformats.org/wordprocessingml/2006/main" xmlns:wp="http://schemas.openxmlformats.org/drawingml/2006/wordprocessingDrawing" xmlns:r="http://schemas.openxmlformats.org/officeDocument/2006/relationships" xmlns:w14="http://schemas.microsoft.com/office/word/2010/wordml">
               <w:rPr>
                 <w:rFonts w:ascii="Arial" w:hAnsi="Arial" w:eastAsia="Arial" w:cs="Arial"/>
+                <w:b/>
                 <w:sz w:val="22"/>
                 <w:szCs w:val="22"/>
                 <w:color w:val="000000"/>
@@ -198,6 +205,7 @@
             <w:r xmlns:w="http://schemas.openxmlformats.org/wordprocessingml/2006/main" xmlns:wp="http://schemas.openxmlformats.org/drawingml/2006/wordprocessingDrawing" xmlns:r="http://schemas.openxmlformats.org/officeDocument/2006/relationships" xmlns:w14="http://schemas.microsoft.com/office/word/2010/wordml">
               <w:rPr>
                 <w:rFonts w:ascii="Arial" w:hAnsi="Arial" w:eastAsia="Arial" w:cs="Arial"/>
+                <w:b/>
                 <w:vertAlign w:val="superscript"/>
                 <w:sz w:val="22"/>
                 <w:szCs w:val="22"/>
@@ -210,27 +218,28 @@
         <w:tc>
           <w:tcPr>
             <w:tcBorders>
-              <w:bottom w:val="single" w:sz="8" w:space="0" w:color="000000"/>
-              <w:top w:val="single" w:sz="8" w:space="0" w:color="000000"/>
-            </w:tcBorders>
-            <w:shd w:val="clear" w:color="auto" w:fill="FFFFFF"/>
-            <w:tcMar>
-              <w:top w:w="0" w:type="dxa"/>
-              <w:bottom w:w="0" w:type="dxa"/>
-              <w:left w:w="0" w:type="dxa"/>
-              <w:right w:w="0" w:type="dxa"/>
-            </w:tcMar>
-            <w:vAlign w:val="center"/>
-          </w:tcPr>
-          <w:p>
-            <w:pPr>
-              <w:jc w:val="center"/>
+              <w:bottom w:val="single" w:sz="16" w:space="0" w:color="666666"/>
+              <w:top w:val="single" w:sz="4" w:space="0" w:color="666666"/>
+            </w:tcBorders>
+            <w:shd w:val="clear" w:color="auto" w:fill="FFFFFF"/>
+            <w:tcMar>
+              <w:top w:w="0" w:type="dxa"/>
+              <w:bottom w:w="0" w:type="dxa"/>
+              <w:left w:w="0" w:type="dxa"/>
+              <w:right w:w="0" w:type="dxa"/>
+            </w:tcMar>
+            <w:vAlign w:val="center"/>
+          </w:tcPr>
+          <w:p>
+            <w:pPr>
+              <w:jc w:val="left"/>
               <w:spacing w:after="40" w:before="40" w:line="240"/>
               <w:ind w:firstLine="0" w:left="100" w:right="100"/>
             </w:pPr>
             <w:r xmlns:w="http://schemas.openxmlformats.org/wordprocessingml/2006/main" xmlns:wp="http://schemas.openxmlformats.org/drawingml/2006/wordprocessingDrawing" xmlns:r="http://schemas.openxmlformats.org/officeDocument/2006/relationships" xmlns:w14="http://schemas.microsoft.com/office/word/2010/wordml">
               <w:rPr>
                 <w:rFonts w:ascii="Arial" w:hAnsi="Arial" w:eastAsia="Arial" w:cs="Arial"/>
+                <w:b/>
                 <w:sz w:val="22"/>
                 <w:szCs w:val="22"/>
                 <w:color w:val="000000"/>
@@ -240,6 +249,7 @@
             <w:r xmlns:w="http://schemas.openxmlformats.org/wordprocessingml/2006/main" xmlns:wp="http://schemas.openxmlformats.org/drawingml/2006/wordprocessingDrawing" xmlns:r="http://schemas.openxmlformats.org/officeDocument/2006/relationships" xmlns:w14="http://schemas.microsoft.com/office/word/2010/wordml">
               <w:rPr>
                 <w:rFonts w:ascii="Arial" w:hAnsi="Arial" w:eastAsia="Arial" w:cs="Arial"/>
+                <w:b/>
                 <w:vertAlign w:val="superscript"/>
                 <w:sz w:val="22"/>
                 <w:szCs w:val="22"/>
@@ -252,27 +262,28 @@
         <w:tc>
           <w:tcPr>
             <w:tcBorders>
-              <w:bottom w:val="single" w:sz="8" w:space="0" w:color="000000"/>
-              <w:top w:val="single" w:sz="8" w:space="0" w:color="000000"/>
-            </w:tcBorders>
-            <w:shd w:val="clear" w:color="auto" w:fill="FFFFFF"/>
-            <w:tcMar>
-              <w:top w:w="0" w:type="dxa"/>
-              <w:bottom w:w="0" w:type="dxa"/>
-              <w:left w:w="0" w:type="dxa"/>
-              <w:right w:w="0" w:type="dxa"/>
-            </w:tcMar>
-            <w:vAlign w:val="center"/>
-          </w:tcPr>
-          <w:p>
-            <w:pPr>
-              <w:jc w:val="center"/>
+              <w:bottom w:val="single" w:sz="16" w:space="0" w:color="666666"/>
+              <w:top w:val="single" w:sz="4" w:space="0" w:color="666666"/>
+            </w:tcBorders>
+            <w:shd w:val="clear" w:color="auto" w:fill="FFFFFF"/>
+            <w:tcMar>
+              <w:top w:w="0" w:type="dxa"/>
+              <w:bottom w:w="0" w:type="dxa"/>
+              <w:left w:w="0" w:type="dxa"/>
+              <w:right w:w="0" w:type="dxa"/>
+            </w:tcMar>
+            <w:vAlign w:val="center"/>
+          </w:tcPr>
+          <w:p>
+            <w:pPr>
+              <w:jc w:val="left"/>
               <w:spacing w:after="40" w:before="40" w:line="240"/>
               <w:ind w:firstLine="0" w:left="100" w:right="100"/>
             </w:pPr>
             <w:r xmlns:w="http://schemas.openxmlformats.org/wordprocessingml/2006/main" xmlns:wp="http://schemas.openxmlformats.org/drawingml/2006/wordprocessingDrawing" xmlns:r="http://schemas.openxmlformats.org/officeDocument/2006/relationships" xmlns:w14="http://schemas.microsoft.com/office/word/2010/wordml">
               <w:rPr>
                 <w:rFonts w:ascii="Arial" w:hAnsi="Arial" w:eastAsia="Arial" w:cs="Arial"/>
+                <w:b/>
                 <w:sz w:val="22"/>
                 <w:szCs w:val="22"/>
                 <w:color w:val="000000"/>
@@ -282,12 +293,57 @@
             <w:r xmlns:w="http://schemas.openxmlformats.org/wordprocessingml/2006/main" xmlns:wp="http://schemas.openxmlformats.org/drawingml/2006/wordprocessingDrawing" xmlns:r="http://schemas.openxmlformats.org/officeDocument/2006/relationships" xmlns:w14="http://schemas.microsoft.com/office/word/2010/wordml">
               <w:rPr>
                 <w:rFonts w:ascii="Arial" w:hAnsi="Arial" w:eastAsia="Arial" w:cs="Arial"/>
+                <w:b/>
                 <w:vertAlign w:val="superscript"/>
                 <w:sz w:val="22"/>
                 <w:szCs w:val="22"/>
                 <w:color w:val="000000"/>
               </w:rPr>
               <w:t xml:space="preserve">2</w:t>
+            </w:r>
+          </w:p>
+        </w:tc>
+        <w:tc>
+          <w:tcPr>
+            <w:tcBorders>
+              <w:bottom w:val="single" w:sz="16" w:space="0" w:color="666666"/>
+              <w:top w:val="single" w:sz="4" w:space="0" w:color="666666"/>
+            </w:tcBorders>
+            <w:shd w:val="clear" w:color="auto" w:fill="FFFFFF"/>
+            <w:tcMar>
+              <w:top w:w="0" w:type="dxa"/>
+              <w:bottom w:w="0" w:type="dxa"/>
+              <w:left w:w="0" w:type="dxa"/>
+              <w:right w:w="0" w:type="dxa"/>
+            </w:tcMar>
+            <w:vAlign w:val="center"/>
+          </w:tcPr>
+          <w:p>
+            <w:pPr>
+              <w:jc w:val="left"/>
+              <w:spacing w:after="40" w:before="40" w:line="240"/>
+              <w:ind w:firstLine="0" w:left="100" w:right="100"/>
+            </w:pPr>
+            <w:r xmlns:w="http://schemas.openxmlformats.org/wordprocessingml/2006/main" xmlns:wp="http://schemas.openxmlformats.org/drawingml/2006/wordprocessingDrawing" xmlns:r="http://schemas.openxmlformats.org/officeDocument/2006/relationships" xmlns:w14="http://schemas.microsoft.com/office/word/2010/wordml">
+              <w:rPr>
+                <w:rFonts w:ascii="Arial" w:hAnsi="Arial" w:eastAsia="Arial" w:cs="Arial"/>
+                <w:b/>
+                <w:sz w:val="22"/>
+                <w:szCs w:val="22"/>
+                <w:color w:val="000000"/>
+              </w:rPr>
+              <w:t xml:space="preserve">Overall, N = 358</w:t>
+            </w:r>
+            <w:r xmlns:w="http://schemas.openxmlformats.org/wordprocessingml/2006/main" xmlns:wp="http://schemas.openxmlformats.org/drawingml/2006/wordprocessingDrawing" xmlns:r="http://schemas.openxmlformats.org/officeDocument/2006/relationships" xmlns:w14="http://schemas.microsoft.com/office/word/2010/wordml">
+              <w:rPr>
+                <w:rFonts w:ascii="Arial" w:hAnsi="Arial" w:eastAsia="Arial" w:cs="Arial"/>
+                <w:b/>
+                <w:vertAlign w:val="superscript"/>
+                <w:sz w:val="22"/>
+                <w:szCs w:val="22"/>
+                <w:color w:val="000000"/>
+              </w:rPr>
+              <w:t xml:space="preserve">1</w:t>
             </w:r>
           </w:p>
         </w:tc>
@@ -299,7 +355,9 @@
         </w:trPr>
         <w:tc>
           <w:tcPr>
-            <w:tcBorders/>
+            <w:tcBorders>
+              <w:bottom w:val="single" w:sz="4" w:space="0" w:color="666666"/>
+            </w:tcBorders>
             <w:shd w:val="clear" w:color="auto" w:fill="FFFFFF"/>
             <w:tcMar>
               <w:top w:w="0" w:type="dxa"/>
@@ -329,19 +387,21 @@
         </w:tc>
         <w:tc>
           <w:tcPr>
-            <w:tcBorders/>
-            <w:shd w:val="clear" w:color="auto" w:fill="FFFFFF"/>
-            <w:tcMar>
-              <w:top w:w="0" w:type="dxa"/>
-              <w:bottom w:w="0" w:type="dxa"/>
-              <w:left w:w="0" w:type="dxa"/>
-              <w:right w:w="0" w:type="dxa"/>
-            </w:tcMar>
-            <w:vAlign w:val="center"/>
-          </w:tcPr>
-          <w:p>
-            <w:pPr>
-              <w:jc w:val="center"/>
+            <w:tcBorders>
+              <w:bottom w:val="single" w:sz="4" w:space="0" w:color="666666"/>
+            </w:tcBorders>
+            <w:shd w:val="clear" w:color="auto" w:fill="FFFFFF"/>
+            <w:tcMar>
+              <w:top w:w="0" w:type="dxa"/>
+              <w:bottom w:w="0" w:type="dxa"/>
+              <w:left w:w="0" w:type="dxa"/>
+              <w:right w:w="0" w:type="dxa"/>
+            </w:tcMar>
+            <w:vAlign w:val="center"/>
+          </w:tcPr>
+          <w:p>
+            <w:pPr>
+              <w:jc w:val="left"/>
               <w:spacing w:after="100" w:before="100" w:line="240"/>
               <w:ind w:firstLine="0" w:left="100" w:right="100"/>
             </w:pPr>
@@ -358,19 +418,21 @@
         </w:tc>
         <w:tc>
           <w:tcPr>
-            <w:tcBorders/>
-            <w:shd w:val="clear" w:color="auto" w:fill="FFFFFF"/>
-            <w:tcMar>
-              <w:top w:w="0" w:type="dxa"/>
-              <w:bottom w:w="0" w:type="dxa"/>
-              <w:left w:w="0" w:type="dxa"/>
-              <w:right w:w="0" w:type="dxa"/>
-            </w:tcMar>
-            <w:vAlign w:val="center"/>
-          </w:tcPr>
-          <w:p>
-            <w:pPr>
-              <w:jc w:val="center"/>
+            <w:tcBorders>
+              <w:bottom w:val="single" w:sz="4" w:space="0" w:color="666666"/>
+            </w:tcBorders>
+            <w:shd w:val="clear" w:color="auto" w:fill="FFFFFF"/>
+            <w:tcMar>
+              <w:top w:w="0" w:type="dxa"/>
+              <w:bottom w:w="0" w:type="dxa"/>
+              <w:left w:w="0" w:type="dxa"/>
+              <w:right w:w="0" w:type="dxa"/>
+            </w:tcMar>
+            <w:vAlign w:val="center"/>
+          </w:tcPr>
+          <w:p>
+            <w:pPr>
+              <w:jc w:val="left"/>
               <w:spacing w:after="100" w:before="100" w:line="240"/>
               <w:ind w:firstLine="0" w:left="100" w:right="100"/>
             </w:pPr>
@@ -387,19 +449,21 @@
         </w:tc>
         <w:tc>
           <w:tcPr>
-            <w:tcBorders/>
-            <w:shd w:val="clear" w:color="auto" w:fill="FFFFFF"/>
-            <w:tcMar>
-              <w:top w:w="0" w:type="dxa"/>
-              <w:bottom w:w="0" w:type="dxa"/>
-              <w:left w:w="0" w:type="dxa"/>
-              <w:right w:w="0" w:type="dxa"/>
-            </w:tcMar>
-            <w:vAlign w:val="center"/>
-          </w:tcPr>
-          <w:p>
-            <w:pPr>
-              <w:jc w:val="center"/>
+            <w:tcBorders>
+              <w:bottom w:val="single" w:sz="4" w:space="0" w:color="666666"/>
+            </w:tcBorders>
+            <w:shd w:val="clear" w:color="auto" w:fill="FFFFFF"/>
+            <w:tcMar>
+              <w:top w:w="0" w:type="dxa"/>
+              <w:bottom w:w="0" w:type="dxa"/>
+              <w:left w:w="0" w:type="dxa"/>
+              <w:right w:w="0" w:type="dxa"/>
+            </w:tcMar>
+            <w:vAlign w:val="center"/>
+          </w:tcPr>
+          <w:p>
+            <w:pPr>
+              <w:jc w:val="left"/>
               <w:spacing w:after="100" w:before="100" w:line="240"/>
               <w:ind w:firstLine="0" w:left="100" w:right="100"/>
             </w:pPr>
@@ -411,6 +475,37 @@
                 <w:color w:val="000000"/>
               </w:rPr>
               <w:t xml:space="preserve">0.5</w:t>
+            </w:r>
+          </w:p>
+        </w:tc>
+        <w:tc>
+          <w:tcPr>
+            <w:tcBorders>
+              <w:bottom w:val="single" w:sz="4" w:space="0" w:color="666666"/>
+            </w:tcBorders>
+            <w:shd w:val="clear" w:color="auto" w:fill="FFFFFF"/>
+            <w:tcMar>
+              <w:top w:w="0" w:type="dxa"/>
+              <w:bottom w:w="0" w:type="dxa"/>
+              <w:left w:w="0" w:type="dxa"/>
+              <w:right w:w="0" w:type="dxa"/>
+            </w:tcMar>
+            <w:vAlign w:val="center"/>
+          </w:tcPr>
+          <w:p>
+            <w:pPr>
+              <w:jc w:val="left"/>
+              <w:spacing w:after="100" w:before="100" w:line="240"/>
+              <w:ind w:firstLine="0" w:left="100" w:right="100"/>
+            </w:pPr>
+            <w:r xmlns:w="http://schemas.openxmlformats.org/wordprocessingml/2006/main" xmlns:wp="http://schemas.openxmlformats.org/drawingml/2006/wordprocessingDrawing" xmlns:r="http://schemas.openxmlformats.org/officeDocument/2006/relationships" xmlns:w14="http://schemas.microsoft.com/office/word/2010/wordml">
+              <w:rPr>
+                <w:rFonts w:ascii="Arial" w:hAnsi="Arial" w:eastAsia="Arial" w:cs="Arial"/>
+                <w:sz w:val="22"/>
+                <w:szCs w:val="22"/>
+                <w:color w:val="000000"/>
+              </w:rPr>
+              <w:t xml:space="preserve"/>
             </w:r>
           </w:p>
         </w:tc>
@@ -422,7 +517,10 @@
         </w:trPr>
         <w:tc>
           <w:tcPr>
-            <w:tcBorders/>
+            <w:tcBorders>
+              <w:bottom w:val="single" w:sz="4" w:space="0" w:color="666666"/>
+              <w:top w:val="single" w:sz="4" w:space="0" w:color="666666"/>
+            </w:tcBorders>
             <w:shd w:val="clear" w:color="auto" w:fill="FFFFFF"/>
             <w:tcMar>
               <w:top w:w="0" w:type="dxa"/>
@@ -451,19 +549,22 @@
         </w:tc>
         <w:tc>
           <w:tcPr>
-            <w:tcBorders/>
-            <w:shd w:val="clear" w:color="auto" w:fill="FFFFFF"/>
-            <w:tcMar>
-              <w:top w:w="0" w:type="dxa"/>
-              <w:bottom w:w="0" w:type="dxa"/>
-              <w:left w:w="0" w:type="dxa"/>
-              <w:right w:w="0" w:type="dxa"/>
-            </w:tcMar>
-            <w:vAlign w:val="center"/>
-          </w:tcPr>
-          <w:p>
-            <w:pPr>
-              <w:jc w:val="center"/>
+            <w:tcBorders>
+              <w:bottom w:val="single" w:sz="4" w:space="0" w:color="666666"/>
+              <w:top w:val="single" w:sz="4" w:space="0" w:color="666666"/>
+            </w:tcBorders>
+            <w:shd w:val="clear" w:color="auto" w:fill="FFFFFF"/>
+            <w:tcMar>
+              <w:top w:w="0" w:type="dxa"/>
+              <w:bottom w:w="0" w:type="dxa"/>
+              <w:left w:w="0" w:type="dxa"/>
+              <w:right w:w="0" w:type="dxa"/>
+            </w:tcMar>
+            <w:vAlign w:val="center"/>
+          </w:tcPr>
+          <w:p>
+            <w:pPr>
+              <w:jc w:val="left"/>
               <w:spacing w:after="100" w:before="100" w:line="240"/>
               <w:ind w:firstLine="0" w:left="100" w:right="100"/>
             </w:pPr>
@@ -480,19 +581,22 @@
         </w:tc>
         <w:tc>
           <w:tcPr>
-            <w:tcBorders/>
-            <w:shd w:val="clear" w:color="auto" w:fill="FFFFFF"/>
-            <w:tcMar>
-              <w:top w:w="0" w:type="dxa"/>
-              <w:bottom w:w="0" w:type="dxa"/>
-              <w:left w:w="0" w:type="dxa"/>
-              <w:right w:w="0" w:type="dxa"/>
-            </w:tcMar>
-            <w:vAlign w:val="center"/>
-          </w:tcPr>
-          <w:p>
-            <w:pPr>
-              <w:jc w:val="center"/>
+            <w:tcBorders>
+              <w:bottom w:val="single" w:sz="4" w:space="0" w:color="666666"/>
+              <w:top w:val="single" w:sz="4" w:space="0" w:color="666666"/>
+            </w:tcBorders>
+            <w:shd w:val="clear" w:color="auto" w:fill="FFFFFF"/>
+            <w:tcMar>
+              <w:top w:w="0" w:type="dxa"/>
+              <w:bottom w:w="0" w:type="dxa"/>
+              <w:left w:w="0" w:type="dxa"/>
+              <w:right w:w="0" w:type="dxa"/>
+            </w:tcMar>
+            <w:vAlign w:val="center"/>
+          </w:tcPr>
+          <w:p>
+            <w:pPr>
+              <w:jc w:val="left"/>
               <w:spacing w:after="100" w:before="100" w:line="240"/>
               <w:ind w:firstLine="0" w:left="100" w:right="100"/>
             </w:pPr>
@@ -509,19 +613,22 @@
         </w:tc>
         <w:tc>
           <w:tcPr>
-            <w:tcBorders/>
-            <w:shd w:val="clear" w:color="auto" w:fill="FFFFFF"/>
-            <w:tcMar>
-              <w:top w:w="0" w:type="dxa"/>
-              <w:bottom w:w="0" w:type="dxa"/>
-              <w:left w:w="0" w:type="dxa"/>
-              <w:right w:w="0" w:type="dxa"/>
-            </w:tcMar>
-            <w:vAlign w:val="center"/>
-          </w:tcPr>
-          <w:p>
-            <w:pPr>
-              <w:jc w:val="center"/>
+            <w:tcBorders>
+              <w:bottom w:val="single" w:sz="4" w:space="0" w:color="666666"/>
+              <w:top w:val="single" w:sz="4" w:space="0" w:color="666666"/>
+            </w:tcBorders>
+            <w:shd w:val="clear" w:color="auto" w:fill="FFFFFF"/>
+            <w:tcMar>
+              <w:top w:w="0" w:type="dxa"/>
+              <w:bottom w:w="0" w:type="dxa"/>
+              <w:left w:w="0" w:type="dxa"/>
+              <w:right w:w="0" w:type="dxa"/>
+            </w:tcMar>
+            <w:vAlign w:val="center"/>
+          </w:tcPr>
+          <w:p>
+            <w:pPr>
+              <w:jc w:val="left"/>
               <w:spacing w:after="100" w:before="100" w:line="240"/>
               <w:ind w:firstLine="0" w:left="100" w:right="100"/>
             </w:pPr>
@@ -533,6 +640,38 @@
                 <w:color w:val="000000"/>
               </w:rPr>
               <w:t xml:space="preserve"/>
+            </w:r>
+          </w:p>
+        </w:tc>
+        <w:tc>
+          <w:tcPr>
+            <w:tcBorders>
+              <w:bottom w:val="single" w:sz="4" w:space="0" w:color="666666"/>
+              <w:top w:val="single" w:sz="4" w:space="0" w:color="666666"/>
+            </w:tcBorders>
+            <w:shd w:val="clear" w:color="auto" w:fill="FFFFFF"/>
+            <w:tcMar>
+              <w:top w:w="0" w:type="dxa"/>
+              <w:bottom w:w="0" w:type="dxa"/>
+              <w:left w:w="0" w:type="dxa"/>
+              <w:right w:w="0" w:type="dxa"/>
+            </w:tcMar>
+            <w:vAlign w:val="center"/>
+          </w:tcPr>
+          <w:p>
+            <w:pPr>
+              <w:jc w:val="left"/>
+              <w:spacing w:after="100" w:before="100" w:line="240"/>
+              <w:ind w:firstLine="0" w:left="100" w:right="100"/>
+            </w:pPr>
+            <w:r xmlns:w="http://schemas.openxmlformats.org/wordprocessingml/2006/main" xmlns:wp="http://schemas.openxmlformats.org/drawingml/2006/wordprocessingDrawing" xmlns:r="http://schemas.openxmlformats.org/officeDocument/2006/relationships" xmlns:w14="http://schemas.microsoft.com/office/word/2010/wordml">
+              <w:rPr>
+                <w:rFonts w:ascii="Arial" w:hAnsi="Arial" w:eastAsia="Arial" w:cs="Arial"/>
+                <w:sz w:val="22"/>
+                <w:szCs w:val="22"/>
+                <w:color w:val="000000"/>
+              </w:rPr>
+              <w:t xml:space="preserve">162 / 343 (47%)</w:t>
             </w:r>
           </w:p>
         </w:tc>
@@ -544,7 +683,10 @@
         </w:trPr>
         <w:tc>
           <w:tcPr>
-            <w:tcBorders/>
+            <w:tcBorders>
+              <w:bottom w:val="single" w:sz="4" w:space="0" w:color="666666"/>
+              <w:top w:val="single" w:sz="4" w:space="0" w:color="666666"/>
+            </w:tcBorders>
             <w:shd w:val="clear" w:color="auto" w:fill="FFFFFF"/>
             <w:tcMar>
               <w:top w:w="0" w:type="dxa"/>
@@ -573,19 +715,22 @@
         </w:tc>
         <w:tc>
           <w:tcPr>
-            <w:tcBorders/>
-            <w:shd w:val="clear" w:color="auto" w:fill="FFFFFF"/>
-            <w:tcMar>
-              <w:top w:w="0" w:type="dxa"/>
-              <w:bottom w:w="0" w:type="dxa"/>
-              <w:left w:w="0" w:type="dxa"/>
-              <w:right w:w="0" w:type="dxa"/>
-            </w:tcMar>
-            <w:vAlign w:val="center"/>
-          </w:tcPr>
-          <w:p>
-            <w:pPr>
-              <w:jc w:val="center"/>
+            <w:tcBorders>
+              <w:bottom w:val="single" w:sz="4" w:space="0" w:color="666666"/>
+              <w:top w:val="single" w:sz="4" w:space="0" w:color="666666"/>
+            </w:tcBorders>
+            <w:shd w:val="clear" w:color="auto" w:fill="FFFFFF"/>
+            <w:tcMar>
+              <w:top w:w="0" w:type="dxa"/>
+              <w:bottom w:w="0" w:type="dxa"/>
+              <w:left w:w="0" w:type="dxa"/>
+              <w:right w:w="0" w:type="dxa"/>
+            </w:tcMar>
+            <w:vAlign w:val="center"/>
+          </w:tcPr>
+          <w:p>
+            <w:pPr>
+              <w:jc w:val="left"/>
               <w:spacing w:after="100" w:before="100" w:line="240"/>
               <w:ind w:firstLine="0" w:left="100" w:right="100"/>
             </w:pPr>
@@ -602,19 +747,22 @@
         </w:tc>
         <w:tc>
           <w:tcPr>
-            <w:tcBorders/>
-            <w:shd w:val="clear" w:color="auto" w:fill="FFFFFF"/>
-            <w:tcMar>
-              <w:top w:w="0" w:type="dxa"/>
-              <w:bottom w:w="0" w:type="dxa"/>
-              <w:left w:w="0" w:type="dxa"/>
-              <w:right w:w="0" w:type="dxa"/>
-            </w:tcMar>
-            <w:vAlign w:val="center"/>
-          </w:tcPr>
-          <w:p>
-            <w:pPr>
-              <w:jc w:val="center"/>
+            <w:tcBorders>
+              <w:bottom w:val="single" w:sz="4" w:space="0" w:color="666666"/>
+              <w:top w:val="single" w:sz="4" w:space="0" w:color="666666"/>
+            </w:tcBorders>
+            <w:shd w:val="clear" w:color="auto" w:fill="FFFFFF"/>
+            <w:tcMar>
+              <w:top w:w="0" w:type="dxa"/>
+              <w:bottom w:w="0" w:type="dxa"/>
+              <w:left w:w="0" w:type="dxa"/>
+              <w:right w:w="0" w:type="dxa"/>
+            </w:tcMar>
+            <w:vAlign w:val="center"/>
+          </w:tcPr>
+          <w:p>
+            <w:pPr>
+              <w:jc w:val="left"/>
               <w:spacing w:after="100" w:before="100" w:line="240"/>
               <w:ind w:firstLine="0" w:left="100" w:right="100"/>
             </w:pPr>
@@ -631,19 +779,22 @@
         </w:tc>
         <w:tc>
           <w:tcPr>
-            <w:tcBorders/>
-            <w:shd w:val="clear" w:color="auto" w:fill="FFFFFF"/>
-            <w:tcMar>
-              <w:top w:w="0" w:type="dxa"/>
-              <w:bottom w:w="0" w:type="dxa"/>
-              <w:left w:w="0" w:type="dxa"/>
-              <w:right w:w="0" w:type="dxa"/>
-            </w:tcMar>
-            <w:vAlign w:val="center"/>
-          </w:tcPr>
-          <w:p>
-            <w:pPr>
-              <w:jc w:val="center"/>
+            <w:tcBorders>
+              <w:bottom w:val="single" w:sz="4" w:space="0" w:color="666666"/>
+              <w:top w:val="single" w:sz="4" w:space="0" w:color="666666"/>
+            </w:tcBorders>
+            <w:shd w:val="clear" w:color="auto" w:fill="FFFFFF"/>
+            <w:tcMar>
+              <w:top w:w="0" w:type="dxa"/>
+              <w:bottom w:w="0" w:type="dxa"/>
+              <w:left w:w="0" w:type="dxa"/>
+              <w:right w:w="0" w:type="dxa"/>
+            </w:tcMar>
+            <w:vAlign w:val="center"/>
+          </w:tcPr>
+          <w:p>
+            <w:pPr>
+              <w:jc w:val="left"/>
               <w:spacing w:after="100" w:before="100" w:line="240"/>
               <w:ind w:firstLine="0" w:left="100" w:right="100"/>
             </w:pPr>
@@ -655,6 +806,38 @@
                 <w:color w:val="000000"/>
               </w:rPr>
               <w:t xml:space="preserve"/>
+            </w:r>
+          </w:p>
+        </w:tc>
+        <w:tc>
+          <w:tcPr>
+            <w:tcBorders>
+              <w:bottom w:val="single" w:sz="4" w:space="0" w:color="666666"/>
+              <w:top w:val="single" w:sz="4" w:space="0" w:color="666666"/>
+            </w:tcBorders>
+            <w:shd w:val="clear" w:color="auto" w:fill="FFFFFF"/>
+            <w:tcMar>
+              <w:top w:w="0" w:type="dxa"/>
+              <w:bottom w:w="0" w:type="dxa"/>
+              <w:left w:w="0" w:type="dxa"/>
+              <w:right w:w="0" w:type="dxa"/>
+            </w:tcMar>
+            <w:vAlign w:val="center"/>
+          </w:tcPr>
+          <w:p>
+            <w:pPr>
+              <w:jc w:val="left"/>
+              <w:spacing w:after="100" w:before="100" w:line="240"/>
+              <w:ind w:firstLine="0" w:left="100" w:right="100"/>
+            </w:pPr>
+            <w:r xmlns:w="http://schemas.openxmlformats.org/wordprocessingml/2006/main" xmlns:wp="http://schemas.openxmlformats.org/drawingml/2006/wordprocessingDrawing" xmlns:r="http://schemas.openxmlformats.org/officeDocument/2006/relationships" xmlns:w14="http://schemas.microsoft.com/office/word/2010/wordml">
+              <w:rPr>
+                <w:rFonts w:ascii="Arial" w:hAnsi="Arial" w:eastAsia="Arial" w:cs="Arial"/>
+                <w:sz w:val="22"/>
+                <w:szCs w:val="22"/>
+                <w:color w:val="000000"/>
+              </w:rPr>
+              <w:t xml:space="preserve">181 / 343 (53%)</w:t>
             </w:r>
           </w:p>
         </w:tc>
@@ -666,7 +849,10 @@
         </w:trPr>
         <w:tc>
           <w:tcPr>
-            <w:tcBorders/>
+            <w:tcBorders>
+              <w:bottom w:val="single" w:sz="4" w:space="0" w:color="666666"/>
+              <w:top w:val="single" w:sz="4" w:space="0" w:color="666666"/>
+            </w:tcBorders>
             <w:shd w:val="clear" w:color="auto" w:fill="FFFFFF"/>
             <w:tcMar>
               <w:top w:w="0" w:type="dxa"/>
@@ -695,19 +881,22 @@
         </w:tc>
         <w:tc>
           <w:tcPr>
-            <w:tcBorders/>
-            <w:shd w:val="clear" w:color="auto" w:fill="FFFFFF"/>
-            <w:tcMar>
-              <w:top w:w="0" w:type="dxa"/>
-              <w:bottom w:w="0" w:type="dxa"/>
-              <w:left w:w="0" w:type="dxa"/>
-              <w:right w:w="0" w:type="dxa"/>
-            </w:tcMar>
-            <w:vAlign w:val="center"/>
-          </w:tcPr>
-          <w:p>
-            <w:pPr>
-              <w:jc w:val="center"/>
+            <w:tcBorders>
+              <w:bottom w:val="single" w:sz="4" w:space="0" w:color="666666"/>
+              <w:top w:val="single" w:sz="4" w:space="0" w:color="666666"/>
+            </w:tcBorders>
+            <w:shd w:val="clear" w:color="auto" w:fill="FFFFFF"/>
+            <w:tcMar>
+              <w:top w:w="0" w:type="dxa"/>
+              <w:bottom w:w="0" w:type="dxa"/>
+              <w:left w:w="0" w:type="dxa"/>
+              <w:right w:w="0" w:type="dxa"/>
+            </w:tcMar>
+            <w:vAlign w:val="center"/>
+          </w:tcPr>
+          <w:p>
+            <w:pPr>
+              <w:jc w:val="left"/>
               <w:spacing w:after="100" w:before="100" w:line="240"/>
               <w:ind w:firstLine="0" w:left="100" w:right="100"/>
             </w:pPr>
@@ -724,19 +913,22 @@
         </w:tc>
         <w:tc>
           <w:tcPr>
-            <w:tcBorders/>
-            <w:shd w:val="clear" w:color="auto" w:fill="FFFFFF"/>
-            <w:tcMar>
-              <w:top w:w="0" w:type="dxa"/>
-              <w:bottom w:w="0" w:type="dxa"/>
-              <w:left w:w="0" w:type="dxa"/>
-              <w:right w:w="0" w:type="dxa"/>
-            </w:tcMar>
-            <w:vAlign w:val="center"/>
-          </w:tcPr>
-          <w:p>
-            <w:pPr>
-              <w:jc w:val="center"/>
+            <w:tcBorders>
+              <w:bottom w:val="single" w:sz="4" w:space="0" w:color="666666"/>
+              <w:top w:val="single" w:sz="4" w:space="0" w:color="666666"/>
+            </w:tcBorders>
+            <w:shd w:val="clear" w:color="auto" w:fill="FFFFFF"/>
+            <w:tcMar>
+              <w:top w:w="0" w:type="dxa"/>
+              <w:bottom w:w="0" w:type="dxa"/>
+              <w:left w:w="0" w:type="dxa"/>
+              <w:right w:w="0" w:type="dxa"/>
+            </w:tcMar>
+            <w:vAlign w:val="center"/>
+          </w:tcPr>
+          <w:p>
+            <w:pPr>
+              <w:jc w:val="left"/>
               <w:spacing w:after="100" w:before="100" w:line="240"/>
               <w:ind w:firstLine="0" w:left="100" w:right="100"/>
             </w:pPr>
@@ -753,19 +945,22 @@
         </w:tc>
         <w:tc>
           <w:tcPr>
-            <w:tcBorders/>
-            <w:shd w:val="clear" w:color="auto" w:fill="FFFFFF"/>
-            <w:tcMar>
-              <w:top w:w="0" w:type="dxa"/>
-              <w:bottom w:w="0" w:type="dxa"/>
-              <w:left w:w="0" w:type="dxa"/>
-              <w:right w:w="0" w:type="dxa"/>
-            </w:tcMar>
-            <w:vAlign w:val="center"/>
-          </w:tcPr>
-          <w:p>
-            <w:pPr>
-              <w:jc w:val="center"/>
+            <w:tcBorders>
+              <w:bottom w:val="single" w:sz="4" w:space="0" w:color="666666"/>
+              <w:top w:val="single" w:sz="4" w:space="0" w:color="666666"/>
+            </w:tcBorders>
+            <w:shd w:val="clear" w:color="auto" w:fill="FFFFFF"/>
+            <w:tcMar>
+              <w:top w:w="0" w:type="dxa"/>
+              <w:bottom w:w="0" w:type="dxa"/>
+              <w:left w:w="0" w:type="dxa"/>
+              <w:right w:w="0" w:type="dxa"/>
+            </w:tcMar>
+            <w:vAlign w:val="center"/>
+          </w:tcPr>
+          <w:p>
+            <w:pPr>
+              <w:jc w:val="left"/>
               <w:spacing w:after="100" w:before="100" w:line="240"/>
               <w:ind w:firstLine="0" w:left="100" w:right="100"/>
             </w:pPr>
@@ -777,6 +972,38 @@
                 <w:color w:val="000000"/>
               </w:rPr>
               <w:t xml:space="preserve"/>
+            </w:r>
+          </w:p>
+        </w:tc>
+        <w:tc>
+          <w:tcPr>
+            <w:tcBorders>
+              <w:bottom w:val="single" w:sz="4" w:space="0" w:color="666666"/>
+              <w:top w:val="single" w:sz="4" w:space="0" w:color="666666"/>
+            </w:tcBorders>
+            <w:shd w:val="clear" w:color="auto" w:fill="FFFFFF"/>
+            <w:tcMar>
+              <w:top w:w="0" w:type="dxa"/>
+              <w:bottom w:w="0" w:type="dxa"/>
+              <w:left w:w="0" w:type="dxa"/>
+              <w:right w:w="0" w:type="dxa"/>
+            </w:tcMar>
+            <w:vAlign w:val="center"/>
+          </w:tcPr>
+          <w:p>
+            <w:pPr>
+              <w:jc w:val="left"/>
+              <w:spacing w:after="100" w:before="100" w:line="240"/>
+              <w:ind w:firstLine="0" w:left="100" w:right="100"/>
+            </w:pPr>
+            <w:r xmlns:w="http://schemas.openxmlformats.org/wordprocessingml/2006/main" xmlns:wp="http://schemas.openxmlformats.org/drawingml/2006/wordprocessingDrawing" xmlns:r="http://schemas.openxmlformats.org/officeDocument/2006/relationships" xmlns:w14="http://schemas.microsoft.com/office/word/2010/wordml">
+              <w:rPr>
+                <w:rFonts w:ascii="Arial" w:hAnsi="Arial" w:eastAsia="Arial" w:cs="Arial"/>
+                <w:sz w:val="22"/>
+                <w:szCs w:val="22"/>
+                <w:color w:val="000000"/>
+              </w:rPr>
+              <w:t xml:space="preserve">15</w:t>
             </w:r>
           </w:p>
         </w:tc>
@@ -788,7 +1015,10 @@
         </w:trPr>
         <w:tc>
           <w:tcPr>
-            <w:tcBorders/>
+            <w:tcBorders>
+              <w:bottom w:val="single" w:sz="4" w:space="0" w:color="666666"/>
+              <w:top w:val="single" w:sz="4" w:space="0" w:color="666666"/>
+            </w:tcBorders>
             <w:shd w:val="clear" w:color="auto" w:fill="FFFFFF"/>
             <w:tcMar>
               <w:top w:w="0" w:type="dxa"/>
@@ -818,19 +1048,22 @@
         </w:tc>
         <w:tc>
           <w:tcPr>
-            <w:tcBorders/>
-            <w:shd w:val="clear" w:color="auto" w:fill="FFFFFF"/>
-            <w:tcMar>
-              <w:top w:w="0" w:type="dxa"/>
-              <w:bottom w:w="0" w:type="dxa"/>
-              <w:left w:w="0" w:type="dxa"/>
-              <w:right w:w="0" w:type="dxa"/>
-            </w:tcMar>
-            <w:vAlign w:val="center"/>
-          </w:tcPr>
-          <w:p>
-            <w:pPr>
-              <w:jc w:val="center"/>
+            <w:tcBorders>
+              <w:bottom w:val="single" w:sz="4" w:space="0" w:color="666666"/>
+              <w:top w:val="single" w:sz="4" w:space="0" w:color="666666"/>
+            </w:tcBorders>
+            <w:shd w:val="clear" w:color="auto" w:fill="FFFFFF"/>
+            <w:tcMar>
+              <w:top w:w="0" w:type="dxa"/>
+              <w:bottom w:w="0" w:type="dxa"/>
+              <w:left w:w="0" w:type="dxa"/>
+              <w:right w:w="0" w:type="dxa"/>
+            </w:tcMar>
+            <w:vAlign w:val="center"/>
+          </w:tcPr>
+          <w:p>
+            <w:pPr>
+              <w:jc w:val="left"/>
               <w:spacing w:after="100" w:before="100" w:line="240"/>
               <w:ind w:firstLine="0" w:left="100" w:right="100"/>
             </w:pPr>
@@ -847,19 +1080,22 @@
         </w:tc>
         <w:tc>
           <w:tcPr>
-            <w:tcBorders/>
-            <w:shd w:val="clear" w:color="auto" w:fill="FFFFFF"/>
-            <w:tcMar>
-              <w:top w:w="0" w:type="dxa"/>
-              <w:bottom w:w="0" w:type="dxa"/>
-              <w:left w:w="0" w:type="dxa"/>
-              <w:right w:w="0" w:type="dxa"/>
-            </w:tcMar>
-            <w:vAlign w:val="center"/>
-          </w:tcPr>
-          <w:p>
-            <w:pPr>
-              <w:jc w:val="center"/>
+            <w:tcBorders>
+              <w:bottom w:val="single" w:sz="4" w:space="0" w:color="666666"/>
+              <w:top w:val="single" w:sz="4" w:space="0" w:color="666666"/>
+            </w:tcBorders>
+            <w:shd w:val="clear" w:color="auto" w:fill="FFFFFF"/>
+            <w:tcMar>
+              <w:top w:w="0" w:type="dxa"/>
+              <w:bottom w:w="0" w:type="dxa"/>
+              <w:left w:w="0" w:type="dxa"/>
+              <w:right w:w="0" w:type="dxa"/>
+            </w:tcMar>
+            <w:vAlign w:val="center"/>
+          </w:tcPr>
+          <w:p>
+            <w:pPr>
+              <w:jc w:val="left"/>
               <w:spacing w:after="100" w:before="100" w:line="240"/>
               <w:ind w:firstLine="0" w:left="100" w:right="100"/>
             </w:pPr>
@@ -876,19 +1112,22 @@
         </w:tc>
         <w:tc>
           <w:tcPr>
-            <w:tcBorders/>
-            <w:shd w:val="clear" w:color="auto" w:fill="FFFFFF"/>
-            <w:tcMar>
-              <w:top w:w="0" w:type="dxa"/>
-              <w:bottom w:w="0" w:type="dxa"/>
-              <w:left w:w="0" w:type="dxa"/>
-              <w:right w:w="0" w:type="dxa"/>
-            </w:tcMar>
-            <w:vAlign w:val="center"/>
-          </w:tcPr>
-          <w:p>
-            <w:pPr>
-              <w:jc w:val="center"/>
+            <w:tcBorders>
+              <w:bottom w:val="single" w:sz="4" w:space="0" w:color="666666"/>
+              <w:top w:val="single" w:sz="4" w:space="0" w:color="666666"/>
+            </w:tcBorders>
+            <w:shd w:val="clear" w:color="auto" w:fill="FFFFFF"/>
+            <w:tcMar>
+              <w:top w:w="0" w:type="dxa"/>
+              <w:bottom w:w="0" w:type="dxa"/>
+              <w:left w:w="0" w:type="dxa"/>
+              <w:right w:w="0" w:type="dxa"/>
+            </w:tcMar>
+            <w:vAlign w:val="center"/>
+          </w:tcPr>
+          <w:p>
+            <w:pPr>
+              <w:jc w:val="left"/>
               <w:spacing w:after="100" w:before="100" w:line="240"/>
               <w:ind w:firstLine="0" w:left="100" w:right="100"/>
             </w:pPr>
@@ -900,6 +1139,38 @@
                 <w:color w:val="000000"/>
               </w:rPr>
               <w:t xml:space="preserve">0.036</w:t>
+            </w:r>
+          </w:p>
+        </w:tc>
+        <w:tc>
+          <w:tcPr>
+            <w:tcBorders>
+              <w:bottom w:val="single" w:sz="4" w:space="0" w:color="666666"/>
+              <w:top w:val="single" w:sz="4" w:space="0" w:color="666666"/>
+            </w:tcBorders>
+            <w:shd w:val="clear" w:color="auto" w:fill="FFFFFF"/>
+            <w:tcMar>
+              <w:top w:w="0" w:type="dxa"/>
+              <w:bottom w:w="0" w:type="dxa"/>
+              <w:left w:w="0" w:type="dxa"/>
+              <w:right w:w="0" w:type="dxa"/>
+            </w:tcMar>
+            <w:vAlign w:val="center"/>
+          </w:tcPr>
+          <w:p>
+            <w:pPr>
+              <w:jc w:val="left"/>
+              <w:spacing w:after="100" w:before="100" w:line="240"/>
+              <w:ind w:firstLine="0" w:left="100" w:right="100"/>
+            </w:pPr>
+            <w:r xmlns:w="http://schemas.openxmlformats.org/wordprocessingml/2006/main" xmlns:wp="http://schemas.openxmlformats.org/drawingml/2006/wordprocessingDrawing" xmlns:r="http://schemas.openxmlformats.org/officeDocument/2006/relationships" xmlns:w14="http://schemas.microsoft.com/office/word/2010/wordml">
+              <w:rPr>
+                <w:rFonts w:ascii="Arial" w:hAnsi="Arial" w:eastAsia="Arial" w:cs="Arial"/>
+                <w:sz w:val="22"/>
+                <w:szCs w:val="22"/>
+                <w:color w:val="000000"/>
+              </w:rPr>
+              <w:t xml:space="preserve">306 / 345 (89%)</w:t>
             </w:r>
           </w:p>
         </w:tc>
@@ -911,7 +1182,10 @@
         </w:trPr>
         <w:tc>
           <w:tcPr>
-            <w:tcBorders/>
+            <w:tcBorders>
+              <w:bottom w:val="single" w:sz="4" w:space="0" w:color="666666"/>
+              <w:top w:val="single" w:sz="4" w:space="0" w:color="666666"/>
+            </w:tcBorders>
             <w:shd w:val="clear" w:color="auto" w:fill="FFFFFF"/>
             <w:tcMar>
               <w:top w:w="0" w:type="dxa"/>
@@ -940,19 +1214,22 @@
         </w:tc>
         <w:tc>
           <w:tcPr>
-            <w:tcBorders/>
-            <w:shd w:val="clear" w:color="auto" w:fill="FFFFFF"/>
-            <w:tcMar>
-              <w:top w:w="0" w:type="dxa"/>
-              <w:bottom w:w="0" w:type="dxa"/>
-              <w:left w:w="0" w:type="dxa"/>
-              <w:right w:w="0" w:type="dxa"/>
-            </w:tcMar>
-            <w:vAlign w:val="center"/>
-          </w:tcPr>
-          <w:p>
-            <w:pPr>
-              <w:jc w:val="center"/>
+            <w:tcBorders>
+              <w:bottom w:val="single" w:sz="4" w:space="0" w:color="666666"/>
+              <w:top w:val="single" w:sz="4" w:space="0" w:color="666666"/>
+            </w:tcBorders>
+            <w:shd w:val="clear" w:color="auto" w:fill="FFFFFF"/>
+            <w:tcMar>
+              <w:top w:w="0" w:type="dxa"/>
+              <w:bottom w:w="0" w:type="dxa"/>
+              <w:left w:w="0" w:type="dxa"/>
+              <w:right w:w="0" w:type="dxa"/>
+            </w:tcMar>
+            <w:vAlign w:val="center"/>
+          </w:tcPr>
+          <w:p>
+            <w:pPr>
+              <w:jc w:val="left"/>
               <w:spacing w:after="100" w:before="100" w:line="240"/>
               <w:ind w:firstLine="0" w:left="100" w:right="100"/>
             </w:pPr>
@@ -969,19 +1246,22 @@
         </w:tc>
         <w:tc>
           <w:tcPr>
-            <w:tcBorders/>
-            <w:shd w:val="clear" w:color="auto" w:fill="FFFFFF"/>
-            <w:tcMar>
-              <w:top w:w="0" w:type="dxa"/>
-              <w:bottom w:w="0" w:type="dxa"/>
-              <w:left w:w="0" w:type="dxa"/>
-              <w:right w:w="0" w:type="dxa"/>
-            </w:tcMar>
-            <w:vAlign w:val="center"/>
-          </w:tcPr>
-          <w:p>
-            <w:pPr>
-              <w:jc w:val="center"/>
+            <w:tcBorders>
+              <w:bottom w:val="single" w:sz="4" w:space="0" w:color="666666"/>
+              <w:top w:val="single" w:sz="4" w:space="0" w:color="666666"/>
+            </w:tcBorders>
+            <w:shd w:val="clear" w:color="auto" w:fill="FFFFFF"/>
+            <w:tcMar>
+              <w:top w:w="0" w:type="dxa"/>
+              <w:bottom w:w="0" w:type="dxa"/>
+              <w:left w:w="0" w:type="dxa"/>
+              <w:right w:w="0" w:type="dxa"/>
+            </w:tcMar>
+            <w:vAlign w:val="center"/>
+          </w:tcPr>
+          <w:p>
+            <w:pPr>
+              <w:jc w:val="left"/>
               <w:spacing w:after="100" w:before="100" w:line="240"/>
               <w:ind w:firstLine="0" w:left="100" w:right="100"/>
             </w:pPr>
@@ -998,19 +1278,22 @@
         </w:tc>
         <w:tc>
           <w:tcPr>
-            <w:tcBorders/>
-            <w:shd w:val="clear" w:color="auto" w:fill="FFFFFF"/>
-            <w:tcMar>
-              <w:top w:w="0" w:type="dxa"/>
-              <w:bottom w:w="0" w:type="dxa"/>
-              <w:left w:w="0" w:type="dxa"/>
-              <w:right w:w="0" w:type="dxa"/>
-            </w:tcMar>
-            <w:vAlign w:val="center"/>
-          </w:tcPr>
-          <w:p>
-            <w:pPr>
-              <w:jc w:val="center"/>
+            <w:tcBorders>
+              <w:bottom w:val="single" w:sz="4" w:space="0" w:color="666666"/>
+              <w:top w:val="single" w:sz="4" w:space="0" w:color="666666"/>
+            </w:tcBorders>
+            <w:shd w:val="clear" w:color="auto" w:fill="FFFFFF"/>
+            <w:tcMar>
+              <w:top w:w="0" w:type="dxa"/>
+              <w:bottom w:w="0" w:type="dxa"/>
+              <w:left w:w="0" w:type="dxa"/>
+              <w:right w:w="0" w:type="dxa"/>
+            </w:tcMar>
+            <w:vAlign w:val="center"/>
+          </w:tcPr>
+          <w:p>
+            <w:pPr>
+              <w:jc w:val="left"/>
               <w:spacing w:after="100" w:before="100" w:line="240"/>
               <w:ind w:firstLine="0" w:left="100" w:right="100"/>
             </w:pPr>
@@ -1022,6 +1305,38 @@
                 <w:color w:val="000000"/>
               </w:rPr>
               <w:t xml:space="preserve"/>
+            </w:r>
+          </w:p>
+        </w:tc>
+        <w:tc>
+          <w:tcPr>
+            <w:tcBorders>
+              <w:bottom w:val="single" w:sz="4" w:space="0" w:color="666666"/>
+              <w:top w:val="single" w:sz="4" w:space="0" w:color="666666"/>
+            </w:tcBorders>
+            <w:shd w:val="clear" w:color="auto" w:fill="FFFFFF"/>
+            <w:tcMar>
+              <w:top w:w="0" w:type="dxa"/>
+              <w:bottom w:w="0" w:type="dxa"/>
+              <w:left w:w="0" w:type="dxa"/>
+              <w:right w:w="0" w:type="dxa"/>
+            </w:tcMar>
+            <w:vAlign w:val="center"/>
+          </w:tcPr>
+          <w:p>
+            <w:pPr>
+              <w:jc w:val="left"/>
+              <w:spacing w:after="100" w:before="100" w:line="240"/>
+              <w:ind w:firstLine="0" w:left="100" w:right="100"/>
+            </w:pPr>
+            <w:r xmlns:w="http://schemas.openxmlformats.org/wordprocessingml/2006/main" xmlns:wp="http://schemas.openxmlformats.org/drawingml/2006/wordprocessingDrawing" xmlns:r="http://schemas.openxmlformats.org/officeDocument/2006/relationships" xmlns:w14="http://schemas.microsoft.com/office/word/2010/wordml">
+              <w:rPr>
+                <w:rFonts w:ascii="Arial" w:hAnsi="Arial" w:eastAsia="Arial" w:cs="Arial"/>
+                <w:sz w:val="22"/>
+                <w:szCs w:val="22"/>
+                <w:color w:val="000000"/>
+              </w:rPr>
+              <w:t xml:space="preserve">13</w:t>
             </w:r>
           </w:p>
         </w:tc>
@@ -1033,7 +1348,10 @@
         </w:trPr>
         <w:tc>
           <w:tcPr>
-            <w:tcBorders/>
+            <w:tcBorders>
+              <w:bottom w:val="single" w:sz="4" w:space="0" w:color="666666"/>
+              <w:top w:val="single" w:sz="4" w:space="0" w:color="666666"/>
+            </w:tcBorders>
             <w:shd w:val="clear" w:color="auto" w:fill="FFFFFF"/>
             <w:tcMar>
               <w:top w:w="0" w:type="dxa"/>
@@ -1063,19 +1381,22 @@
         </w:tc>
         <w:tc>
           <w:tcPr>
-            <w:tcBorders/>
-            <w:shd w:val="clear" w:color="auto" w:fill="FFFFFF"/>
-            <w:tcMar>
-              <w:top w:w="0" w:type="dxa"/>
-              <w:bottom w:w="0" w:type="dxa"/>
-              <w:left w:w="0" w:type="dxa"/>
-              <w:right w:w="0" w:type="dxa"/>
-            </w:tcMar>
-            <w:vAlign w:val="center"/>
-          </w:tcPr>
-          <w:p>
-            <w:pPr>
-              <w:jc w:val="center"/>
+            <w:tcBorders>
+              <w:bottom w:val="single" w:sz="4" w:space="0" w:color="666666"/>
+              <w:top w:val="single" w:sz="4" w:space="0" w:color="666666"/>
+            </w:tcBorders>
+            <w:shd w:val="clear" w:color="auto" w:fill="FFFFFF"/>
+            <w:tcMar>
+              <w:top w:w="0" w:type="dxa"/>
+              <w:bottom w:w="0" w:type="dxa"/>
+              <w:left w:w="0" w:type="dxa"/>
+              <w:right w:w="0" w:type="dxa"/>
+            </w:tcMar>
+            <w:vAlign w:val="center"/>
+          </w:tcPr>
+          <w:p>
+            <w:pPr>
+              <w:jc w:val="left"/>
               <w:spacing w:after="100" w:before="100" w:line="240"/>
               <w:ind w:firstLine="0" w:left="100" w:right="100"/>
             </w:pPr>
@@ -1092,19 +1413,22 @@
         </w:tc>
         <w:tc>
           <w:tcPr>
-            <w:tcBorders/>
-            <w:shd w:val="clear" w:color="auto" w:fill="FFFFFF"/>
-            <w:tcMar>
-              <w:top w:w="0" w:type="dxa"/>
-              <w:bottom w:w="0" w:type="dxa"/>
-              <w:left w:w="0" w:type="dxa"/>
-              <w:right w:w="0" w:type="dxa"/>
-            </w:tcMar>
-            <w:vAlign w:val="center"/>
-          </w:tcPr>
-          <w:p>
-            <w:pPr>
-              <w:jc w:val="center"/>
+            <w:tcBorders>
+              <w:bottom w:val="single" w:sz="4" w:space="0" w:color="666666"/>
+              <w:top w:val="single" w:sz="4" w:space="0" w:color="666666"/>
+            </w:tcBorders>
+            <w:shd w:val="clear" w:color="auto" w:fill="FFFFFF"/>
+            <w:tcMar>
+              <w:top w:w="0" w:type="dxa"/>
+              <w:bottom w:w="0" w:type="dxa"/>
+              <w:left w:w="0" w:type="dxa"/>
+              <w:right w:w="0" w:type="dxa"/>
+            </w:tcMar>
+            <w:vAlign w:val="center"/>
+          </w:tcPr>
+          <w:p>
+            <w:pPr>
+              <w:jc w:val="left"/>
               <w:spacing w:after="100" w:before="100" w:line="240"/>
               <w:ind w:firstLine="0" w:left="100" w:right="100"/>
             </w:pPr>
@@ -1121,19 +1445,22 @@
         </w:tc>
         <w:tc>
           <w:tcPr>
-            <w:tcBorders/>
-            <w:shd w:val="clear" w:color="auto" w:fill="FFFFFF"/>
-            <w:tcMar>
-              <w:top w:w="0" w:type="dxa"/>
-              <w:bottom w:w="0" w:type="dxa"/>
-              <w:left w:w="0" w:type="dxa"/>
-              <w:right w:w="0" w:type="dxa"/>
-            </w:tcMar>
-            <w:vAlign w:val="center"/>
-          </w:tcPr>
-          <w:p>
-            <w:pPr>
-              <w:jc w:val="center"/>
+            <w:tcBorders>
+              <w:bottom w:val="single" w:sz="4" w:space="0" w:color="666666"/>
+              <w:top w:val="single" w:sz="4" w:space="0" w:color="666666"/>
+            </w:tcBorders>
+            <w:shd w:val="clear" w:color="auto" w:fill="FFFFFF"/>
+            <w:tcMar>
+              <w:top w:w="0" w:type="dxa"/>
+              <w:bottom w:w="0" w:type="dxa"/>
+              <w:left w:w="0" w:type="dxa"/>
+              <w:right w:w="0" w:type="dxa"/>
+            </w:tcMar>
+            <w:vAlign w:val="center"/>
+          </w:tcPr>
+          <w:p>
+            <w:pPr>
+              <w:jc w:val="left"/>
               <w:spacing w:after="100" w:before="100" w:line="240"/>
               <w:ind w:firstLine="0" w:left="100" w:right="100"/>
             </w:pPr>
@@ -1145,6 +1472,38 @@
                 <w:color w:val="000000"/>
               </w:rPr>
               <w:t xml:space="preserve">0.7</w:t>
+            </w:r>
+          </w:p>
+        </w:tc>
+        <w:tc>
+          <w:tcPr>
+            <w:tcBorders>
+              <w:bottom w:val="single" w:sz="4" w:space="0" w:color="666666"/>
+              <w:top w:val="single" w:sz="4" w:space="0" w:color="666666"/>
+            </w:tcBorders>
+            <w:shd w:val="clear" w:color="auto" w:fill="FFFFFF"/>
+            <w:tcMar>
+              <w:top w:w="0" w:type="dxa"/>
+              <w:bottom w:w="0" w:type="dxa"/>
+              <w:left w:w="0" w:type="dxa"/>
+              <w:right w:w="0" w:type="dxa"/>
+            </w:tcMar>
+            <w:vAlign w:val="center"/>
+          </w:tcPr>
+          <w:p>
+            <w:pPr>
+              <w:jc w:val="left"/>
+              <w:spacing w:after="100" w:before="100" w:line="240"/>
+              <w:ind w:firstLine="0" w:left="100" w:right="100"/>
+            </w:pPr>
+            <w:r xmlns:w="http://schemas.openxmlformats.org/wordprocessingml/2006/main" xmlns:wp="http://schemas.openxmlformats.org/drawingml/2006/wordprocessingDrawing" xmlns:r="http://schemas.openxmlformats.org/officeDocument/2006/relationships" xmlns:w14="http://schemas.microsoft.com/office/word/2010/wordml">
+              <w:rPr>
+                <w:rFonts w:ascii="Arial" w:hAnsi="Arial" w:eastAsia="Arial" w:cs="Arial"/>
+                <w:sz w:val="22"/>
+                <w:szCs w:val="22"/>
+                <w:color w:val="000000"/>
+              </w:rPr>
+              <w:t xml:space="preserve">280 / 345 (81%)</w:t>
             </w:r>
           </w:p>
         </w:tc>
@@ -1156,7 +1515,10 @@
         </w:trPr>
         <w:tc>
           <w:tcPr>
-            <w:tcBorders/>
+            <w:tcBorders>
+              <w:bottom w:val="single" w:sz="4" w:space="0" w:color="666666"/>
+              <w:top w:val="single" w:sz="4" w:space="0" w:color="666666"/>
+            </w:tcBorders>
             <w:shd w:val="clear" w:color="auto" w:fill="FFFFFF"/>
             <w:tcMar>
               <w:top w:w="0" w:type="dxa"/>
@@ -1185,19 +1547,22 @@
         </w:tc>
         <w:tc>
           <w:tcPr>
-            <w:tcBorders/>
-            <w:shd w:val="clear" w:color="auto" w:fill="FFFFFF"/>
-            <w:tcMar>
-              <w:top w:w="0" w:type="dxa"/>
-              <w:bottom w:w="0" w:type="dxa"/>
-              <w:left w:w="0" w:type="dxa"/>
-              <w:right w:w="0" w:type="dxa"/>
-            </w:tcMar>
-            <w:vAlign w:val="center"/>
-          </w:tcPr>
-          <w:p>
-            <w:pPr>
-              <w:jc w:val="center"/>
+            <w:tcBorders>
+              <w:bottom w:val="single" w:sz="4" w:space="0" w:color="666666"/>
+              <w:top w:val="single" w:sz="4" w:space="0" w:color="666666"/>
+            </w:tcBorders>
+            <w:shd w:val="clear" w:color="auto" w:fill="FFFFFF"/>
+            <w:tcMar>
+              <w:top w:w="0" w:type="dxa"/>
+              <w:bottom w:w="0" w:type="dxa"/>
+              <w:left w:w="0" w:type="dxa"/>
+              <w:right w:w="0" w:type="dxa"/>
+            </w:tcMar>
+            <w:vAlign w:val="center"/>
+          </w:tcPr>
+          <w:p>
+            <w:pPr>
+              <w:jc w:val="left"/>
               <w:spacing w:after="100" w:before="100" w:line="240"/>
               <w:ind w:firstLine="0" w:left="100" w:right="100"/>
             </w:pPr>
@@ -1214,19 +1579,22 @@
         </w:tc>
         <w:tc>
           <w:tcPr>
-            <w:tcBorders/>
-            <w:shd w:val="clear" w:color="auto" w:fill="FFFFFF"/>
-            <w:tcMar>
-              <w:top w:w="0" w:type="dxa"/>
-              <w:bottom w:w="0" w:type="dxa"/>
-              <w:left w:w="0" w:type="dxa"/>
-              <w:right w:w="0" w:type="dxa"/>
-            </w:tcMar>
-            <w:vAlign w:val="center"/>
-          </w:tcPr>
-          <w:p>
-            <w:pPr>
-              <w:jc w:val="center"/>
+            <w:tcBorders>
+              <w:bottom w:val="single" w:sz="4" w:space="0" w:color="666666"/>
+              <w:top w:val="single" w:sz="4" w:space="0" w:color="666666"/>
+            </w:tcBorders>
+            <w:shd w:val="clear" w:color="auto" w:fill="FFFFFF"/>
+            <w:tcMar>
+              <w:top w:w="0" w:type="dxa"/>
+              <w:bottom w:w="0" w:type="dxa"/>
+              <w:left w:w="0" w:type="dxa"/>
+              <w:right w:w="0" w:type="dxa"/>
+            </w:tcMar>
+            <w:vAlign w:val="center"/>
+          </w:tcPr>
+          <w:p>
+            <w:pPr>
+              <w:jc w:val="left"/>
               <w:spacing w:after="100" w:before="100" w:line="240"/>
               <w:ind w:firstLine="0" w:left="100" w:right="100"/>
             </w:pPr>
@@ -1243,19 +1611,22 @@
         </w:tc>
         <w:tc>
           <w:tcPr>
-            <w:tcBorders/>
-            <w:shd w:val="clear" w:color="auto" w:fill="FFFFFF"/>
-            <w:tcMar>
-              <w:top w:w="0" w:type="dxa"/>
-              <w:bottom w:w="0" w:type="dxa"/>
-              <w:left w:w="0" w:type="dxa"/>
-              <w:right w:w="0" w:type="dxa"/>
-            </w:tcMar>
-            <w:vAlign w:val="center"/>
-          </w:tcPr>
-          <w:p>
-            <w:pPr>
-              <w:jc w:val="center"/>
+            <w:tcBorders>
+              <w:bottom w:val="single" w:sz="4" w:space="0" w:color="666666"/>
+              <w:top w:val="single" w:sz="4" w:space="0" w:color="666666"/>
+            </w:tcBorders>
+            <w:shd w:val="clear" w:color="auto" w:fill="FFFFFF"/>
+            <w:tcMar>
+              <w:top w:w="0" w:type="dxa"/>
+              <w:bottom w:w="0" w:type="dxa"/>
+              <w:left w:w="0" w:type="dxa"/>
+              <w:right w:w="0" w:type="dxa"/>
+            </w:tcMar>
+            <w:vAlign w:val="center"/>
+          </w:tcPr>
+          <w:p>
+            <w:pPr>
+              <w:jc w:val="left"/>
               <w:spacing w:after="100" w:before="100" w:line="240"/>
               <w:ind w:firstLine="0" w:left="100" w:right="100"/>
             </w:pPr>
@@ -1267,6 +1638,38 @@
                 <w:color w:val="000000"/>
               </w:rPr>
               <w:t xml:space="preserve"/>
+            </w:r>
+          </w:p>
+        </w:tc>
+        <w:tc>
+          <w:tcPr>
+            <w:tcBorders>
+              <w:bottom w:val="single" w:sz="4" w:space="0" w:color="666666"/>
+              <w:top w:val="single" w:sz="4" w:space="0" w:color="666666"/>
+            </w:tcBorders>
+            <w:shd w:val="clear" w:color="auto" w:fill="FFFFFF"/>
+            <w:tcMar>
+              <w:top w:w="0" w:type="dxa"/>
+              <w:bottom w:w="0" w:type="dxa"/>
+              <w:left w:w="0" w:type="dxa"/>
+              <w:right w:w="0" w:type="dxa"/>
+            </w:tcMar>
+            <w:vAlign w:val="center"/>
+          </w:tcPr>
+          <w:p>
+            <w:pPr>
+              <w:jc w:val="left"/>
+              <w:spacing w:after="100" w:before="100" w:line="240"/>
+              <w:ind w:firstLine="0" w:left="100" w:right="100"/>
+            </w:pPr>
+            <w:r xmlns:w="http://schemas.openxmlformats.org/wordprocessingml/2006/main" xmlns:wp="http://schemas.openxmlformats.org/drawingml/2006/wordprocessingDrawing" xmlns:r="http://schemas.openxmlformats.org/officeDocument/2006/relationships" xmlns:w14="http://schemas.microsoft.com/office/word/2010/wordml">
+              <w:rPr>
+                <w:rFonts w:ascii="Arial" w:hAnsi="Arial" w:eastAsia="Arial" w:cs="Arial"/>
+                <w:sz w:val="22"/>
+                <w:szCs w:val="22"/>
+                <w:color w:val="000000"/>
+              </w:rPr>
+              <w:t xml:space="preserve">13</w:t>
             </w:r>
           </w:p>
         </w:tc>
@@ -1278,7 +1681,10 @@
         </w:trPr>
         <w:tc>
           <w:tcPr>
-            <w:tcBorders/>
+            <w:tcBorders>
+              <w:bottom w:val="single" w:sz="4" w:space="0" w:color="666666"/>
+              <w:top w:val="single" w:sz="4" w:space="0" w:color="666666"/>
+            </w:tcBorders>
             <w:shd w:val="clear" w:color="auto" w:fill="FFFFFF"/>
             <w:tcMar>
               <w:top w:w="0" w:type="dxa"/>
@@ -1308,19 +1714,22 @@
         </w:tc>
         <w:tc>
           <w:tcPr>
-            <w:tcBorders/>
-            <w:shd w:val="clear" w:color="auto" w:fill="FFFFFF"/>
-            <w:tcMar>
-              <w:top w:w="0" w:type="dxa"/>
-              <w:bottom w:w="0" w:type="dxa"/>
-              <w:left w:w="0" w:type="dxa"/>
-              <w:right w:w="0" w:type="dxa"/>
-            </w:tcMar>
-            <w:vAlign w:val="center"/>
-          </w:tcPr>
-          <w:p>
-            <w:pPr>
-              <w:jc w:val="center"/>
+            <w:tcBorders>
+              <w:bottom w:val="single" w:sz="4" w:space="0" w:color="666666"/>
+              <w:top w:val="single" w:sz="4" w:space="0" w:color="666666"/>
+            </w:tcBorders>
+            <w:shd w:val="clear" w:color="auto" w:fill="FFFFFF"/>
+            <w:tcMar>
+              <w:top w:w="0" w:type="dxa"/>
+              <w:bottom w:w="0" w:type="dxa"/>
+              <w:left w:w="0" w:type="dxa"/>
+              <w:right w:w="0" w:type="dxa"/>
+            </w:tcMar>
+            <w:vAlign w:val="center"/>
+          </w:tcPr>
+          <w:p>
+            <w:pPr>
+              <w:jc w:val="left"/>
               <w:spacing w:after="100" w:before="100" w:line="240"/>
               <w:ind w:firstLine="0" w:left="100" w:right="100"/>
             </w:pPr>
@@ -1337,19 +1746,22 @@
         </w:tc>
         <w:tc>
           <w:tcPr>
-            <w:tcBorders/>
-            <w:shd w:val="clear" w:color="auto" w:fill="FFFFFF"/>
-            <w:tcMar>
-              <w:top w:w="0" w:type="dxa"/>
-              <w:bottom w:w="0" w:type="dxa"/>
-              <w:left w:w="0" w:type="dxa"/>
-              <w:right w:w="0" w:type="dxa"/>
-            </w:tcMar>
-            <w:vAlign w:val="center"/>
-          </w:tcPr>
-          <w:p>
-            <w:pPr>
-              <w:jc w:val="center"/>
+            <w:tcBorders>
+              <w:bottom w:val="single" w:sz="4" w:space="0" w:color="666666"/>
+              <w:top w:val="single" w:sz="4" w:space="0" w:color="666666"/>
+            </w:tcBorders>
+            <w:shd w:val="clear" w:color="auto" w:fill="FFFFFF"/>
+            <w:tcMar>
+              <w:top w:w="0" w:type="dxa"/>
+              <w:bottom w:w="0" w:type="dxa"/>
+              <w:left w:w="0" w:type="dxa"/>
+              <w:right w:w="0" w:type="dxa"/>
+            </w:tcMar>
+            <w:vAlign w:val="center"/>
+          </w:tcPr>
+          <w:p>
+            <w:pPr>
+              <w:jc w:val="left"/>
               <w:spacing w:after="100" w:before="100" w:line="240"/>
               <w:ind w:firstLine="0" w:left="100" w:right="100"/>
             </w:pPr>
@@ -1366,19 +1778,22 @@
         </w:tc>
         <w:tc>
           <w:tcPr>
-            <w:tcBorders/>
-            <w:shd w:val="clear" w:color="auto" w:fill="FFFFFF"/>
-            <w:tcMar>
-              <w:top w:w="0" w:type="dxa"/>
-              <w:bottom w:w="0" w:type="dxa"/>
-              <w:left w:w="0" w:type="dxa"/>
-              <w:right w:w="0" w:type="dxa"/>
-            </w:tcMar>
-            <w:vAlign w:val="center"/>
-          </w:tcPr>
-          <w:p>
-            <w:pPr>
-              <w:jc w:val="center"/>
+            <w:tcBorders>
+              <w:bottom w:val="single" w:sz="4" w:space="0" w:color="666666"/>
+              <w:top w:val="single" w:sz="4" w:space="0" w:color="666666"/>
+            </w:tcBorders>
+            <w:shd w:val="clear" w:color="auto" w:fill="FFFFFF"/>
+            <w:tcMar>
+              <w:top w:w="0" w:type="dxa"/>
+              <w:bottom w:w="0" w:type="dxa"/>
+              <w:left w:w="0" w:type="dxa"/>
+              <w:right w:w="0" w:type="dxa"/>
+            </w:tcMar>
+            <w:vAlign w:val="center"/>
+          </w:tcPr>
+          <w:p>
+            <w:pPr>
+              <w:jc w:val="left"/>
               <w:spacing w:after="100" w:before="100" w:line="240"/>
               <w:ind w:firstLine="0" w:left="100" w:right="100"/>
             </w:pPr>
@@ -1390,6 +1805,38 @@
                 <w:color w:val="000000"/>
               </w:rPr>
               <w:t xml:space="preserve">0.063</w:t>
+            </w:r>
+          </w:p>
+        </w:tc>
+        <w:tc>
+          <w:tcPr>
+            <w:tcBorders>
+              <w:bottom w:val="single" w:sz="4" w:space="0" w:color="666666"/>
+              <w:top w:val="single" w:sz="4" w:space="0" w:color="666666"/>
+            </w:tcBorders>
+            <w:shd w:val="clear" w:color="auto" w:fill="FFFFFF"/>
+            <w:tcMar>
+              <w:top w:w="0" w:type="dxa"/>
+              <w:bottom w:w="0" w:type="dxa"/>
+              <w:left w:w="0" w:type="dxa"/>
+              <w:right w:w="0" w:type="dxa"/>
+            </w:tcMar>
+            <w:vAlign w:val="center"/>
+          </w:tcPr>
+          <w:p>
+            <w:pPr>
+              <w:jc w:val="left"/>
+              <w:spacing w:after="100" w:before="100" w:line="240"/>
+              <w:ind w:firstLine="0" w:left="100" w:right="100"/>
+            </w:pPr>
+            <w:r xmlns:w="http://schemas.openxmlformats.org/wordprocessingml/2006/main" xmlns:wp="http://schemas.openxmlformats.org/drawingml/2006/wordprocessingDrawing" xmlns:r="http://schemas.openxmlformats.org/officeDocument/2006/relationships" xmlns:w14="http://schemas.microsoft.com/office/word/2010/wordml">
+              <w:rPr>
+                <w:rFonts w:ascii="Arial" w:hAnsi="Arial" w:eastAsia="Arial" w:cs="Arial"/>
+                <w:sz w:val="22"/>
+                <w:szCs w:val="22"/>
+                <w:color w:val="000000"/>
+              </w:rPr>
+              <w:t xml:space="preserve">64 / 345 (19%)</w:t>
             </w:r>
           </w:p>
         </w:tc>
@@ -1401,7 +1848,10 @@
         </w:trPr>
         <w:tc>
           <w:tcPr>
-            <w:tcBorders/>
+            <w:tcBorders>
+              <w:bottom w:val="single" w:sz="4" w:space="0" w:color="666666"/>
+              <w:top w:val="single" w:sz="4" w:space="0" w:color="666666"/>
+            </w:tcBorders>
             <w:shd w:val="clear" w:color="auto" w:fill="FFFFFF"/>
             <w:tcMar>
               <w:top w:w="0" w:type="dxa"/>
@@ -1430,19 +1880,22 @@
         </w:tc>
         <w:tc>
           <w:tcPr>
-            <w:tcBorders/>
-            <w:shd w:val="clear" w:color="auto" w:fill="FFFFFF"/>
-            <w:tcMar>
-              <w:top w:w="0" w:type="dxa"/>
-              <w:bottom w:w="0" w:type="dxa"/>
-              <w:left w:w="0" w:type="dxa"/>
-              <w:right w:w="0" w:type="dxa"/>
-            </w:tcMar>
-            <w:vAlign w:val="center"/>
-          </w:tcPr>
-          <w:p>
-            <w:pPr>
-              <w:jc w:val="center"/>
+            <w:tcBorders>
+              <w:bottom w:val="single" w:sz="4" w:space="0" w:color="666666"/>
+              <w:top w:val="single" w:sz="4" w:space="0" w:color="666666"/>
+            </w:tcBorders>
+            <w:shd w:val="clear" w:color="auto" w:fill="FFFFFF"/>
+            <w:tcMar>
+              <w:top w:w="0" w:type="dxa"/>
+              <w:bottom w:w="0" w:type="dxa"/>
+              <w:left w:w="0" w:type="dxa"/>
+              <w:right w:w="0" w:type="dxa"/>
+            </w:tcMar>
+            <w:vAlign w:val="center"/>
+          </w:tcPr>
+          <w:p>
+            <w:pPr>
+              <w:jc w:val="left"/>
               <w:spacing w:after="100" w:before="100" w:line="240"/>
               <w:ind w:firstLine="0" w:left="100" w:right="100"/>
             </w:pPr>
@@ -1459,19 +1912,22 @@
         </w:tc>
         <w:tc>
           <w:tcPr>
-            <w:tcBorders/>
-            <w:shd w:val="clear" w:color="auto" w:fill="FFFFFF"/>
-            <w:tcMar>
-              <w:top w:w="0" w:type="dxa"/>
-              <w:bottom w:w="0" w:type="dxa"/>
-              <w:left w:w="0" w:type="dxa"/>
-              <w:right w:w="0" w:type="dxa"/>
-            </w:tcMar>
-            <w:vAlign w:val="center"/>
-          </w:tcPr>
-          <w:p>
-            <w:pPr>
-              <w:jc w:val="center"/>
+            <w:tcBorders>
+              <w:bottom w:val="single" w:sz="4" w:space="0" w:color="666666"/>
+              <w:top w:val="single" w:sz="4" w:space="0" w:color="666666"/>
+            </w:tcBorders>
+            <w:shd w:val="clear" w:color="auto" w:fill="FFFFFF"/>
+            <w:tcMar>
+              <w:top w:w="0" w:type="dxa"/>
+              <w:bottom w:w="0" w:type="dxa"/>
+              <w:left w:w="0" w:type="dxa"/>
+              <w:right w:w="0" w:type="dxa"/>
+            </w:tcMar>
+            <w:vAlign w:val="center"/>
+          </w:tcPr>
+          <w:p>
+            <w:pPr>
+              <w:jc w:val="left"/>
               <w:spacing w:after="100" w:before="100" w:line="240"/>
               <w:ind w:firstLine="0" w:left="100" w:right="100"/>
             </w:pPr>
@@ -1488,19 +1944,22 @@
         </w:tc>
         <w:tc>
           <w:tcPr>
-            <w:tcBorders/>
-            <w:shd w:val="clear" w:color="auto" w:fill="FFFFFF"/>
-            <w:tcMar>
-              <w:top w:w="0" w:type="dxa"/>
-              <w:bottom w:w="0" w:type="dxa"/>
-              <w:left w:w="0" w:type="dxa"/>
-              <w:right w:w="0" w:type="dxa"/>
-            </w:tcMar>
-            <w:vAlign w:val="center"/>
-          </w:tcPr>
-          <w:p>
-            <w:pPr>
-              <w:jc w:val="center"/>
+            <w:tcBorders>
+              <w:bottom w:val="single" w:sz="4" w:space="0" w:color="666666"/>
+              <w:top w:val="single" w:sz="4" w:space="0" w:color="666666"/>
+            </w:tcBorders>
+            <w:shd w:val="clear" w:color="auto" w:fill="FFFFFF"/>
+            <w:tcMar>
+              <w:top w:w="0" w:type="dxa"/>
+              <w:bottom w:w="0" w:type="dxa"/>
+              <w:left w:w="0" w:type="dxa"/>
+              <w:right w:w="0" w:type="dxa"/>
+            </w:tcMar>
+            <w:vAlign w:val="center"/>
+          </w:tcPr>
+          <w:p>
+            <w:pPr>
+              <w:jc w:val="left"/>
               <w:spacing w:after="100" w:before="100" w:line="240"/>
               <w:ind w:firstLine="0" w:left="100" w:right="100"/>
             </w:pPr>
@@ -1512,6 +1971,38 @@
                 <w:color w:val="000000"/>
               </w:rPr>
               <w:t xml:space="preserve"/>
+            </w:r>
+          </w:p>
+        </w:tc>
+        <w:tc>
+          <w:tcPr>
+            <w:tcBorders>
+              <w:bottom w:val="single" w:sz="4" w:space="0" w:color="666666"/>
+              <w:top w:val="single" w:sz="4" w:space="0" w:color="666666"/>
+            </w:tcBorders>
+            <w:shd w:val="clear" w:color="auto" w:fill="FFFFFF"/>
+            <w:tcMar>
+              <w:top w:w="0" w:type="dxa"/>
+              <w:bottom w:w="0" w:type="dxa"/>
+              <w:left w:w="0" w:type="dxa"/>
+              <w:right w:w="0" w:type="dxa"/>
+            </w:tcMar>
+            <w:vAlign w:val="center"/>
+          </w:tcPr>
+          <w:p>
+            <w:pPr>
+              <w:jc w:val="left"/>
+              <w:spacing w:after="100" w:before="100" w:line="240"/>
+              <w:ind w:firstLine="0" w:left="100" w:right="100"/>
+            </w:pPr>
+            <w:r xmlns:w="http://schemas.openxmlformats.org/wordprocessingml/2006/main" xmlns:wp="http://schemas.openxmlformats.org/drawingml/2006/wordprocessingDrawing" xmlns:r="http://schemas.openxmlformats.org/officeDocument/2006/relationships" xmlns:w14="http://schemas.microsoft.com/office/word/2010/wordml">
+              <w:rPr>
+                <w:rFonts w:ascii="Arial" w:hAnsi="Arial" w:eastAsia="Arial" w:cs="Arial"/>
+                <w:sz w:val="22"/>
+                <w:szCs w:val="22"/>
+                <w:color w:val="000000"/>
+              </w:rPr>
+              <w:t xml:space="preserve">13</w:t>
             </w:r>
           </w:p>
         </w:tc>
@@ -1523,7 +2014,10 @@
         </w:trPr>
         <w:tc>
           <w:tcPr>
-            <w:tcBorders/>
+            <w:tcBorders>
+              <w:bottom w:val="single" w:sz="4" w:space="0" w:color="666666"/>
+              <w:top w:val="single" w:sz="4" w:space="0" w:color="666666"/>
+            </w:tcBorders>
             <w:shd w:val="clear" w:color="auto" w:fill="FFFFFF"/>
             <w:tcMar>
               <w:top w:w="0" w:type="dxa"/>
@@ -1553,19 +2047,22 @@
         </w:tc>
         <w:tc>
           <w:tcPr>
-            <w:tcBorders/>
-            <w:shd w:val="clear" w:color="auto" w:fill="FFFFFF"/>
-            <w:tcMar>
-              <w:top w:w="0" w:type="dxa"/>
-              <w:bottom w:w="0" w:type="dxa"/>
-              <w:left w:w="0" w:type="dxa"/>
-              <w:right w:w="0" w:type="dxa"/>
-            </w:tcMar>
-            <w:vAlign w:val="center"/>
-          </w:tcPr>
-          <w:p>
-            <w:pPr>
-              <w:jc w:val="center"/>
+            <w:tcBorders>
+              <w:bottom w:val="single" w:sz="4" w:space="0" w:color="666666"/>
+              <w:top w:val="single" w:sz="4" w:space="0" w:color="666666"/>
+            </w:tcBorders>
+            <w:shd w:val="clear" w:color="auto" w:fill="FFFFFF"/>
+            <w:tcMar>
+              <w:top w:w="0" w:type="dxa"/>
+              <w:bottom w:w="0" w:type="dxa"/>
+              <w:left w:w="0" w:type="dxa"/>
+              <w:right w:w="0" w:type="dxa"/>
+            </w:tcMar>
+            <w:vAlign w:val="center"/>
+          </w:tcPr>
+          <w:p>
+            <w:pPr>
+              <w:jc w:val="left"/>
               <w:spacing w:after="100" w:before="100" w:line="240"/>
               <w:ind w:firstLine="0" w:left="100" w:right="100"/>
             </w:pPr>
@@ -1582,19 +2079,22 @@
         </w:tc>
         <w:tc>
           <w:tcPr>
-            <w:tcBorders/>
-            <w:shd w:val="clear" w:color="auto" w:fill="FFFFFF"/>
-            <w:tcMar>
-              <w:top w:w="0" w:type="dxa"/>
-              <w:bottom w:w="0" w:type="dxa"/>
-              <w:left w:w="0" w:type="dxa"/>
-              <w:right w:w="0" w:type="dxa"/>
-            </w:tcMar>
-            <w:vAlign w:val="center"/>
-          </w:tcPr>
-          <w:p>
-            <w:pPr>
-              <w:jc w:val="center"/>
+            <w:tcBorders>
+              <w:bottom w:val="single" w:sz="4" w:space="0" w:color="666666"/>
+              <w:top w:val="single" w:sz="4" w:space="0" w:color="666666"/>
+            </w:tcBorders>
+            <w:shd w:val="clear" w:color="auto" w:fill="FFFFFF"/>
+            <w:tcMar>
+              <w:top w:w="0" w:type="dxa"/>
+              <w:bottom w:w="0" w:type="dxa"/>
+              <w:left w:w="0" w:type="dxa"/>
+              <w:right w:w="0" w:type="dxa"/>
+            </w:tcMar>
+            <w:vAlign w:val="center"/>
+          </w:tcPr>
+          <w:p>
+            <w:pPr>
+              <w:jc w:val="left"/>
               <w:spacing w:after="100" w:before="100" w:line="240"/>
               <w:ind w:firstLine="0" w:left="100" w:right="100"/>
             </w:pPr>
@@ -1611,19 +2111,22 @@
         </w:tc>
         <w:tc>
           <w:tcPr>
-            <w:tcBorders/>
-            <w:shd w:val="clear" w:color="auto" w:fill="FFFFFF"/>
-            <w:tcMar>
-              <w:top w:w="0" w:type="dxa"/>
-              <w:bottom w:w="0" w:type="dxa"/>
-              <w:left w:w="0" w:type="dxa"/>
-              <w:right w:w="0" w:type="dxa"/>
-            </w:tcMar>
-            <w:vAlign w:val="center"/>
-          </w:tcPr>
-          <w:p>
-            <w:pPr>
-              <w:jc w:val="center"/>
+            <w:tcBorders>
+              <w:bottom w:val="single" w:sz="4" w:space="0" w:color="666666"/>
+              <w:top w:val="single" w:sz="4" w:space="0" w:color="666666"/>
+            </w:tcBorders>
+            <w:shd w:val="clear" w:color="auto" w:fill="FFFFFF"/>
+            <w:tcMar>
+              <w:top w:w="0" w:type="dxa"/>
+              <w:bottom w:w="0" w:type="dxa"/>
+              <w:left w:w="0" w:type="dxa"/>
+              <w:right w:w="0" w:type="dxa"/>
+            </w:tcMar>
+            <w:vAlign w:val="center"/>
+          </w:tcPr>
+          <w:p>
+            <w:pPr>
+              <w:jc w:val="left"/>
               <w:spacing w:after="100" w:before="100" w:line="240"/>
               <w:ind w:firstLine="0" w:left="100" w:right="100"/>
             </w:pPr>
@@ -1635,6 +2138,38 @@
                 <w:color w:val="000000"/>
               </w:rPr>
               <w:t xml:space="preserve">0.11</w:t>
+            </w:r>
+          </w:p>
+        </w:tc>
+        <w:tc>
+          <w:tcPr>
+            <w:tcBorders>
+              <w:bottom w:val="single" w:sz="4" w:space="0" w:color="666666"/>
+              <w:top w:val="single" w:sz="4" w:space="0" w:color="666666"/>
+            </w:tcBorders>
+            <w:shd w:val="clear" w:color="auto" w:fill="FFFFFF"/>
+            <w:tcMar>
+              <w:top w:w="0" w:type="dxa"/>
+              <w:bottom w:w="0" w:type="dxa"/>
+              <w:left w:w="0" w:type="dxa"/>
+              <w:right w:w="0" w:type="dxa"/>
+            </w:tcMar>
+            <w:vAlign w:val="center"/>
+          </w:tcPr>
+          <w:p>
+            <w:pPr>
+              <w:jc w:val="left"/>
+              <w:spacing w:after="100" w:before="100" w:line="240"/>
+              <w:ind w:firstLine="0" w:left="100" w:right="100"/>
+            </w:pPr>
+            <w:r xmlns:w="http://schemas.openxmlformats.org/wordprocessingml/2006/main" xmlns:wp="http://schemas.openxmlformats.org/drawingml/2006/wordprocessingDrawing" xmlns:r="http://schemas.openxmlformats.org/officeDocument/2006/relationships" xmlns:w14="http://schemas.microsoft.com/office/word/2010/wordml">
+              <w:rPr>
+                <w:rFonts w:ascii="Arial" w:hAnsi="Arial" w:eastAsia="Arial" w:cs="Arial"/>
+                <w:sz w:val="22"/>
+                <w:szCs w:val="22"/>
+                <w:color w:val="000000"/>
+              </w:rPr>
+              <w:t xml:space="preserve">16 (12)</w:t>
             </w:r>
           </w:p>
         </w:tc>
@@ -1646,7 +2181,10 @@
         </w:trPr>
         <w:tc>
           <w:tcPr>
-            <w:tcBorders/>
+            <w:tcBorders>
+              <w:bottom w:val="single" w:sz="4" w:space="0" w:color="666666"/>
+              <w:top w:val="single" w:sz="4" w:space="0" w:color="666666"/>
+            </w:tcBorders>
             <w:shd w:val="clear" w:color="auto" w:fill="FFFFFF"/>
             <w:tcMar>
               <w:top w:w="0" w:type="dxa"/>
@@ -1675,19 +2213,22 @@
         </w:tc>
         <w:tc>
           <w:tcPr>
-            <w:tcBorders/>
-            <w:shd w:val="clear" w:color="auto" w:fill="FFFFFF"/>
-            <w:tcMar>
-              <w:top w:w="0" w:type="dxa"/>
-              <w:bottom w:w="0" w:type="dxa"/>
-              <w:left w:w="0" w:type="dxa"/>
-              <w:right w:w="0" w:type="dxa"/>
-            </w:tcMar>
-            <w:vAlign w:val="center"/>
-          </w:tcPr>
-          <w:p>
-            <w:pPr>
-              <w:jc w:val="center"/>
+            <w:tcBorders>
+              <w:bottom w:val="single" w:sz="4" w:space="0" w:color="666666"/>
+              <w:top w:val="single" w:sz="4" w:space="0" w:color="666666"/>
+            </w:tcBorders>
+            <w:shd w:val="clear" w:color="auto" w:fill="FFFFFF"/>
+            <w:tcMar>
+              <w:top w:w="0" w:type="dxa"/>
+              <w:bottom w:w="0" w:type="dxa"/>
+              <w:left w:w="0" w:type="dxa"/>
+              <w:right w:w="0" w:type="dxa"/>
+            </w:tcMar>
+            <w:vAlign w:val="center"/>
+          </w:tcPr>
+          <w:p>
+            <w:pPr>
+              <w:jc w:val="left"/>
               <w:spacing w:after="100" w:before="100" w:line="240"/>
               <w:ind w:firstLine="0" w:left="100" w:right="100"/>
             </w:pPr>
@@ -1704,19 +2245,22 @@
         </w:tc>
         <w:tc>
           <w:tcPr>
-            <w:tcBorders/>
-            <w:shd w:val="clear" w:color="auto" w:fill="FFFFFF"/>
-            <w:tcMar>
-              <w:top w:w="0" w:type="dxa"/>
-              <w:bottom w:w="0" w:type="dxa"/>
-              <w:left w:w="0" w:type="dxa"/>
-              <w:right w:w="0" w:type="dxa"/>
-            </w:tcMar>
-            <w:vAlign w:val="center"/>
-          </w:tcPr>
-          <w:p>
-            <w:pPr>
-              <w:jc w:val="center"/>
+            <w:tcBorders>
+              <w:bottom w:val="single" w:sz="4" w:space="0" w:color="666666"/>
+              <w:top w:val="single" w:sz="4" w:space="0" w:color="666666"/>
+            </w:tcBorders>
+            <w:shd w:val="clear" w:color="auto" w:fill="FFFFFF"/>
+            <w:tcMar>
+              <w:top w:w="0" w:type="dxa"/>
+              <w:bottom w:w="0" w:type="dxa"/>
+              <w:left w:w="0" w:type="dxa"/>
+              <w:right w:w="0" w:type="dxa"/>
+            </w:tcMar>
+            <w:vAlign w:val="center"/>
+          </w:tcPr>
+          <w:p>
+            <w:pPr>
+              <w:jc w:val="left"/>
               <w:spacing w:after="100" w:before="100" w:line="240"/>
               <w:ind w:firstLine="0" w:left="100" w:right="100"/>
             </w:pPr>
@@ -1733,19 +2277,22 @@
         </w:tc>
         <w:tc>
           <w:tcPr>
-            <w:tcBorders/>
-            <w:shd w:val="clear" w:color="auto" w:fill="FFFFFF"/>
-            <w:tcMar>
-              <w:top w:w="0" w:type="dxa"/>
-              <w:bottom w:w="0" w:type="dxa"/>
-              <w:left w:w="0" w:type="dxa"/>
-              <w:right w:w="0" w:type="dxa"/>
-            </w:tcMar>
-            <w:vAlign w:val="center"/>
-          </w:tcPr>
-          <w:p>
-            <w:pPr>
-              <w:jc w:val="center"/>
+            <w:tcBorders>
+              <w:bottom w:val="single" w:sz="4" w:space="0" w:color="666666"/>
+              <w:top w:val="single" w:sz="4" w:space="0" w:color="666666"/>
+            </w:tcBorders>
+            <w:shd w:val="clear" w:color="auto" w:fill="FFFFFF"/>
+            <w:tcMar>
+              <w:top w:w="0" w:type="dxa"/>
+              <w:bottom w:w="0" w:type="dxa"/>
+              <w:left w:w="0" w:type="dxa"/>
+              <w:right w:w="0" w:type="dxa"/>
+            </w:tcMar>
+            <w:vAlign w:val="center"/>
+          </w:tcPr>
+          <w:p>
+            <w:pPr>
+              <w:jc w:val="left"/>
               <w:spacing w:after="100" w:before="100" w:line="240"/>
               <w:ind w:firstLine="0" w:left="100" w:right="100"/>
             </w:pPr>
@@ -1757,6 +2304,38 @@
                 <w:color w:val="000000"/>
               </w:rPr>
               <w:t xml:space="preserve"/>
+            </w:r>
+          </w:p>
+        </w:tc>
+        <w:tc>
+          <w:tcPr>
+            <w:tcBorders>
+              <w:bottom w:val="single" w:sz="4" w:space="0" w:color="666666"/>
+              <w:top w:val="single" w:sz="4" w:space="0" w:color="666666"/>
+            </w:tcBorders>
+            <w:shd w:val="clear" w:color="auto" w:fill="FFFFFF"/>
+            <w:tcMar>
+              <w:top w:w="0" w:type="dxa"/>
+              <w:bottom w:w="0" w:type="dxa"/>
+              <w:left w:w="0" w:type="dxa"/>
+              <w:right w:w="0" w:type="dxa"/>
+            </w:tcMar>
+            <w:vAlign w:val="center"/>
+          </w:tcPr>
+          <w:p>
+            <w:pPr>
+              <w:jc w:val="left"/>
+              <w:spacing w:after="100" w:before="100" w:line="240"/>
+              <w:ind w:firstLine="0" w:left="100" w:right="100"/>
+            </w:pPr>
+            <w:r xmlns:w="http://schemas.openxmlformats.org/wordprocessingml/2006/main" xmlns:wp="http://schemas.openxmlformats.org/drawingml/2006/wordprocessingDrawing" xmlns:r="http://schemas.openxmlformats.org/officeDocument/2006/relationships" xmlns:w14="http://schemas.microsoft.com/office/word/2010/wordml">
+              <w:rPr>
+                <w:rFonts w:ascii="Arial" w:hAnsi="Arial" w:eastAsia="Arial" w:cs="Arial"/>
+                <w:sz w:val="22"/>
+                <w:szCs w:val="22"/>
+                <w:color w:val="000000"/>
+              </w:rPr>
+              <w:t xml:space="preserve">5</w:t>
             </w:r>
           </w:p>
         </w:tc>
@@ -1769,7 +2348,8 @@
         <w:tc>
           <w:tcPr>
             <w:tcBorders>
-              <w:bottom w:val="single" w:sz="8" w:space="0" w:color="000000"/>
+              <w:bottom w:val="single" w:sz="16" w:space="0" w:color="666666"/>
+              <w:top w:val="single" w:sz="4" w:space="0" w:color="666666"/>
             </w:tcBorders>
             <w:shd w:val="clear" w:color="auto" w:fill="FFFFFF"/>
             <w:tcMar>
@@ -1801,20 +2381,21 @@
         <w:tc>
           <w:tcPr>
             <w:tcBorders>
-              <w:bottom w:val="single" w:sz="8" w:space="0" w:color="000000"/>
-            </w:tcBorders>
-            <w:shd w:val="clear" w:color="auto" w:fill="FFFFFF"/>
-            <w:tcMar>
-              <w:top w:w="0" w:type="dxa"/>
-              <w:bottom w:w="0" w:type="dxa"/>
-              <w:left w:w="0" w:type="dxa"/>
-              <w:right w:w="0" w:type="dxa"/>
-            </w:tcMar>
-            <w:vAlign w:val="center"/>
-          </w:tcPr>
-          <w:p>
-            <w:pPr>
-              <w:jc w:val="center"/>
+              <w:bottom w:val="single" w:sz="16" w:space="0" w:color="666666"/>
+              <w:top w:val="single" w:sz="4" w:space="0" w:color="666666"/>
+            </w:tcBorders>
+            <w:shd w:val="clear" w:color="auto" w:fill="FFFFFF"/>
+            <w:tcMar>
+              <w:top w:w="0" w:type="dxa"/>
+              <w:bottom w:w="0" w:type="dxa"/>
+              <w:left w:w="0" w:type="dxa"/>
+              <w:right w:w="0" w:type="dxa"/>
+            </w:tcMar>
+            <w:vAlign w:val="center"/>
+          </w:tcPr>
+          <w:p>
+            <w:pPr>
+              <w:jc w:val="left"/>
               <w:spacing w:after="100" w:before="100" w:line="240"/>
               <w:ind w:firstLine="0" w:left="100" w:right="100"/>
             </w:pPr>
@@ -1832,20 +2413,21 @@
         <w:tc>
           <w:tcPr>
             <w:tcBorders>
-              <w:bottom w:val="single" w:sz="8" w:space="0" w:color="000000"/>
-            </w:tcBorders>
-            <w:shd w:val="clear" w:color="auto" w:fill="FFFFFF"/>
-            <w:tcMar>
-              <w:top w:w="0" w:type="dxa"/>
-              <w:bottom w:w="0" w:type="dxa"/>
-              <w:left w:w="0" w:type="dxa"/>
-              <w:right w:w="0" w:type="dxa"/>
-            </w:tcMar>
-            <w:vAlign w:val="center"/>
-          </w:tcPr>
-          <w:p>
-            <w:pPr>
-              <w:jc w:val="center"/>
+              <w:bottom w:val="single" w:sz="16" w:space="0" w:color="666666"/>
+              <w:top w:val="single" w:sz="4" w:space="0" w:color="666666"/>
+            </w:tcBorders>
+            <w:shd w:val="clear" w:color="auto" w:fill="FFFFFF"/>
+            <w:tcMar>
+              <w:top w:w="0" w:type="dxa"/>
+              <w:bottom w:w="0" w:type="dxa"/>
+              <w:left w:w="0" w:type="dxa"/>
+              <w:right w:w="0" w:type="dxa"/>
+            </w:tcMar>
+            <w:vAlign w:val="center"/>
+          </w:tcPr>
+          <w:p>
+            <w:pPr>
+              <w:jc w:val="left"/>
               <w:spacing w:after="100" w:before="100" w:line="240"/>
               <w:ind w:firstLine="0" w:left="100" w:right="100"/>
             </w:pPr>
@@ -1863,31 +2445,64 @@
         <w:tc>
           <w:tcPr>
             <w:tcBorders>
-              <w:bottom w:val="single" w:sz="8" w:space="0" w:color="000000"/>
-            </w:tcBorders>
-            <w:shd w:val="clear" w:color="auto" w:fill="FFFFFF"/>
-            <w:tcMar>
-              <w:top w:w="0" w:type="dxa"/>
-              <w:bottom w:w="0" w:type="dxa"/>
-              <w:left w:w="0" w:type="dxa"/>
-              <w:right w:w="0" w:type="dxa"/>
-            </w:tcMar>
-            <w:vAlign w:val="center"/>
-          </w:tcPr>
-          <w:p>
-            <w:pPr>
-              <w:jc w:val="center"/>
-              <w:spacing w:after="100" w:before="100" w:line="240"/>
-              <w:ind w:firstLine="0" w:left="100" w:right="100"/>
-            </w:pPr>
-            <w:r xmlns:w="http://schemas.openxmlformats.org/wordprocessingml/2006/main" xmlns:wp="http://schemas.openxmlformats.org/drawingml/2006/wordprocessingDrawing" xmlns:r="http://schemas.openxmlformats.org/officeDocument/2006/relationships" xmlns:w14="http://schemas.microsoft.com/office/word/2010/wordml">
-              <w:rPr>
-                <w:rFonts w:ascii="Arial" w:hAnsi="Arial" w:eastAsia="Arial" w:cs="Arial"/>
-                <w:sz w:val="22"/>
-                <w:szCs w:val="22"/>
-                <w:color w:val="000000"/>
-              </w:rPr>
-              <w:t xml:space="preserve">0.059</w:t>
+              <w:bottom w:val="single" w:sz="16" w:space="0" w:color="666666"/>
+              <w:top w:val="single" w:sz="4" w:space="0" w:color="666666"/>
+            </w:tcBorders>
+            <w:shd w:val="clear" w:color="auto" w:fill="FFFFFF"/>
+            <w:tcMar>
+              <w:top w:w="0" w:type="dxa"/>
+              <w:bottom w:w="0" w:type="dxa"/>
+              <w:left w:w="0" w:type="dxa"/>
+              <w:right w:w="0" w:type="dxa"/>
+            </w:tcMar>
+            <w:vAlign w:val="center"/>
+          </w:tcPr>
+          <w:p>
+            <w:pPr>
+              <w:jc w:val="left"/>
+              <w:spacing w:after="100" w:before="100" w:line="240"/>
+              <w:ind w:firstLine="0" w:left="100" w:right="100"/>
+            </w:pPr>
+            <w:r xmlns:w="http://schemas.openxmlformats.org/wordprocessingml/2006/main" xmlns:wp="http://schemas.openxmlformats.org/drawingml/2006/wordprocessingDrawing" xmlns:r="http://schemas.openxmlformats.org/officeDocument/2006/relationships" xmlns:w14="http://schemas.microsoft.com/office/word/2010/wordml">
+              <w:rPr>
+                <w:rFonts w:ascii="Arial" w:hAnsi="Arial" w:eastAsia="Arial" w:cs="Arial"/>
+                <w:sz w:val="22"/>
+                <w:szCs w:val="22"/>
+                <w:color w:val="000000"/>
+              </w:rPr>
+              <w:t xml:space="preserve">0.12</w:t>
+            </w:r>
+          </w:p>
+        </w:tc>
+        <w:tc>
+          <w:tcPr>
+            <w:tcBorders>
+              <w:bottom w:val="single" w:sz="16" w:space="0" w:color="666666"/>
+              <w:top w:val="single" w:sz="4" w:space="0" w:color="666666"/>
+            </w:tcBorders>
+            <w:shd w:val="clear" w:color="auto" w:fill="FFFFFF"/>
+            <w:tcMar>
+              <w:top w:w="0" w:type="dxa"/>
+              <w:bottom w:w="0" w:type="dxa"/>
+              <w:left w:w="0" w:type="dxa"/>
+              <w:right w:w="0" w:type="dxa"/>
+            </w:tcMar>
+            <w:vAlign w:val="center"/>
+          </w:tcPr>
+          <w:p>
+            <w:pPr>
+              <w:jc w:val="left"/>
+              <w:spacing w:after="100" w:before="100" w:line="240"/>
+              <w:ind w:firstLine="0" w:left="100" w:right="100"/>
+            </w:pPr>
+            <w:r xmlns:w="http://schemas.openxmlformats.org/wordprocessingml/2006/main" xmlns:wp="http://schemas.openxmlformats.org/drawingml/2006/wordprocessingDrawing" xmlns:r="http://schemas.openxmlformats.org/officeDocument/2006/relationships" xmlns:w14="http://schemas.microsoft.com/office/word/2010/wordml">
+              <w:rPr>
+                <w:rFonts w:ascii="Arial" w:hAnsi="Arial" w:eastAsia="Arial" w:cs="Arial"/>
+                <w:sz w:val="22"/>
+                <w:szCs w:val="22"/>
+                <w:color w:val="000000"/>
+              </w:rPr>
+              <w:t xml:space="preserve">53 (19)</w:t>
             </w:r>
           </w:p>
         </w:tc>
@@ -1899,8 +2514,10 @@
         </w:trPr>
         <w:tc>
           <w:tcPr>
-            <w:gridSpan w:val="4"/>
-            <w:tcBorders/>
+            <w:gridSpan w:val="5"/>
+            <w:tcBorders>
+              <w:bottom w:val="single" w:sz="4" w:space="0" w:color="666666"/>
+            </w:tcBorders>
             <w:shd w:val="clear" w:color="auto" w:fill="FFFFFF"/>
             <w:tcMar>
               <w:top w:w="0" w:type="dxa"/>
@@ -1945,8 +2562,11 @@
         </w:trPr>
         <w:tc>
           <w:tcPr>
-            <w:gridSpan w:val="4"/>
-            <w:tcBorders/>
+            <w:gridSpan w:val="5"/>
+            <w:tcBorders>
+              <w:bottom w:val="single" w:sz="4" w:space="0" w:color="666666"/>
+              <w:top w:val="single" w:sz="4" w:space="0" w:color="666666"/>
+            </w:tcBorders>
             <w:shd w:val="clear" w:color="auto" w:fill="FFFFFF"/>
             <w:tcMar>
               <w:top w:w="0" w:type="dxa"/>
@@ -1979,7 +2599,7 @@
                 <w:szCs w:val="22"/>
                 <w:color w:val="000000"/>
               </w:rPr>
-              <w:t xml:space="preserve">Pearson's Chi-squared test; Welch Two Sample t-test; Wilcoxon rank sum test</w:t>
+              <w:t xml:space="preserve">Pearson's Chi-squared test; Welch Two Sample t-test</w:t>
             </w:r>
           </w:p>
         </w:tc>

</xml_diff>